<commit_message>
feat: add cupide error chapitre 5 corrigé
</commit_message>
<xml_diff>
--- a/public/Books/Cupide.docx
+++ b/public/Books/Cupide.docx
@@ -3559,23 +3559,278 @@
           <w:szCs w:val="40"/>
         </w:rPr>
         <w:lastRenderedPageBreak/>
-        <w:t>Chapitre 5 : L'Arrogance</w:t>
-      </w:r>
-    </w:p>
-    <w:p>
-      <w:pPr>
-        <w:rPr>
+        <w:t>Chapitre 5 : Le Soleil d’</w:t>
+      </w:r>
+      <w:proofErr w:type="spellStart"/>
+      <w:r>
+        <w:rPr>
+          <w:b/>
+          <w:bCs/>
           <w:sz w:val="40"/>
           <w:szCs w:val="40"/>
         </w:rPr>
+        <w:t>Anol</w:t>
+      </w:r>
+      <w:proofErr w:type="spellEnd"/>
+    </w:p>
+    <w:p>
+      <w:pPr>
+        <w:rPr>
+          <w:b/>
+          <w:bCs/>
+          <w:sz w:val="40"/>
+          <w:szCs w:val="40"/>
+        </w:rPr>
       </w:pPr>
     </w:p>
     <w:p>
       <w:pPr>
-        <w:ind w:firstLine="708"/>
+        <w:jc w:val="center"/>
       </w:pPr>
       <w:r>
-        <w:t xml:space="preserve">C'était rare de rencontrer un humain dénué de désir. Peu importe le désir, son joyau le percevait immédiatement. Mais elle ne trouvait aucun désir dans les yeux d'Arun, alors qu'avant, elle pouvait en sentir de faibles traces. Était-ce pour cette raison que </w:t>
+        <w:t>La nuit éternelle. C'est certain.</w:t>
+      </w:r>
+    </w:p>
+    <w:p>
+      <w:pPr>
+        <w:jc w:val="center"/>
+      </w:pPr>
+      <w:r>
+        <w:t>Une voix douce et mélodieuse me remplit l'esprit.</w:t>
+      </w:r>
+    </w:p>
+    <w:p>
+      <w:pPr>
+        <w:jc w:val="center"/>
+      </w:pPr>
+      <w:r>
+        <w:t>C’est un écho dans le vent, je veux l'examiner.</w:t>
+      </w:r>
+    </w:p>
+    <w:p>
+      <w:pPr>
+        <w:jc w:val="center"/>
+      </w:pPr>
+      <w:r>
+        <w:t>Tel une lame aiguisée de tentation, elle me leurre.</w:t>
+      </w:r>
+    </w:p>
+    <w:p>
+      <w:pPr>
+        <w:jc w:val="center"/>
+      </w:pPr>
+      <w:r>
+        <w:t>.</w:t>
+      </w:r>
+    </w:p>
+    <w:p>
+      <w:pPr>
+        <w:jc w:val="center"/>
+      </w:pPr>
+      <w:r>
+        <w:t>.</w:t>
+      </w:r>
+    </w:p>
+    <w:p>
+      <w:pPr>
+        <w:jc w:val="center"/>
+      </w:pPr>
+      <w:r>
+        <w:t>.</w:t>
+      </w:r>
+    </w:p>
+    <w:p>
+      <w:pPr>
+        <w:jc w:val="center"/>
+      </w:pPr>
+    </w:p>
+    <w:p>
+      <w:r>
+        <w:t>Mon dernier souvenir est que je n'avais plus dormi depuis des heures de route pour rentrer et rendre hommage aux ossements de ma mère. Je ne sais pas quand je me suis endormie, mais la douleur dans mon dos était trop forte pour que je puisse continuer à faire semblant de dormir. Ou bien était-ce parce que l’effet de l'épuisement avait disparu ? Quand mes paupières se sont ouvertes et que j'ai vu la poutre en bois de la maison traditionnelle thaïlandaise, le chagrin est immédiatement revenu. Le souvenir de ce qui s'était passé avant a également refait surface dans mon esprit.</w:t>
+      </w:r>
+    </w:p>
+    <w:p>
+      <w:r>
+        <w:t>La sensation de tiraillement sur ma joue ne s'était pas estompée. Je levai mes doigts pour la toucher et découvris qu'une grande quantité de poussière s'était accumulée sur la blessure de mon visage. Je l'ai prise pour la sentir et j'ai trouvé qu'elle avait une odeur d'herbes. Même si cet endroit est terrible, au moins je suis encore en vie. Et il n'y a probablement pas d'endroit plus misérable que cette prison. Je n'ai jamais espéré me réveiller dans un coin de ce monde parce qu'il n'y a jamais eu d'endroit qui m'appartienne vraiment depuis ma naissance. Même si j'arrive à m'enfuir, je n'ai nulle part où aller.</w:t>
+      </w:r>
+    </w:p>
+    <w:p>
+      <w:r>
+        <w:t>« Puisque j'ai un sommeil si lourd, pourquoi la monstrueuse fille ne m'a-t-elle pas tuée ? »</w:t>
+      </w:r>
+    </w:p>
+    <w:p>
+      <w:r>
+        <w:t>Alors que je me plaignais doucement, suffisamment pour que seule moi puisse m'entendre, une voix mélodieuse et retentissante est venue sur le vent. Elle ressemblait à de la musique traditionnelle thaïlandaise, mais avec un rythme rapide, gai et agréable, avec de nombreux instruments comme une grande représentation. La grande silhouette s'est levée du lit en bois où elle était allongée et est sortie par la porte pour trouver l'origine de ce son. L'extérieur était plongé dans l'obscurité, seule la lumière d'une lanterne et d'une torche éclairait l'endroit, me faisant réaliser que c'était la nuit.</w:t>
+      </w:r>
+    </w:p>
+    <w:p>
+      <w:r>
+        <w:lastRenderedPageBreak/>
+        <w:t>La musique flottait et résonnait, sans même le moindre bruit d'animaux pour la perturber. Si ce n'était pas un son provenant des environs, c'était peut-être quelqu'un de l'autre côté de la rivière qui jouait de la musique. Il y avait aussi plusieurs lanternes suspendues dans la maison thaïlandaise, mais il n'y avait aucun signe du propriétaire. En fait, cela pourrait être le bon moment pour traverser la rivière et demander de l'aide.</w:t>
+      </w:r>
+    </w:p>
+    <w:p>
+      <w:r>
+        <w:t>En regardant à gauche et à droite sans voir personne, mes longues jambes ont signalé à mes pieds de se précipiter pour descendre les escaliers et se diriger vers le pont qui enjambait la rivière d'environ quarante mètres de large. Ce pont était droit, pas courbé, ce qui me permettait de voir les maisons de l'autre côté qui n'étaient pas loin.</w:t>
+      </w:r>
+    </w:p>
+    <w:p>
+      <w:r>
+        <w:t>Et avant même d'atteindre le milieu du pont, une silhouette féminine familière et belle est apparue, me bloquant le passage, si près que nos nez se touchaient presque. Les yeux bleus et verts étaient ceux de la même personne que j'avais sauvée. En ce moment, elle se tenait fièrement, souriant mystérieusement. Étrangement, je ne voyais aucune blessure due à la flèche quand je l'ai regardée.</w:t>
+      </w:r>
+    </w:p>
+    <w:p>
+      <w:r>
+        <w:t>« De nous deux, qui devrait être le plus surpris ? » Ses beaux yeux me regardèrent de la tête aux pieds avec curiosité.</w:t>
+      </w:r>
+    </w:p>
+    <w:p>
+      <w:r>
+        <w:t>« Tu... es une des siennes avec cette fille aux yeux verts ? » La grande silhouette recula légèrement pour garder ses distances et sa sécurité.</w:t>
+      </w:r>
+    </w:p>
+    <w:p>
+      <w:r>
+        <w:t xml:space="preserve">« Tu te trompes. Il serait plus juste de dire que nous sommes toutes les deux des ennemies. Très bien, humain, je vais parler dans une langue que tu peux comprendre facilement. Pourquoi </w:t>
+      </w:r>
+      <w:proofErr w:type="spellStart"/>
+      <w:r>
+        <w:t>Maewiang</w:t>
+      </w:r>
+      <w:proofErr w:type="spellEnd"/>
+      <w:r>
+        <w:t xml:space="preserve"> t'a-t-elle amenée ici ? »</w:t>
+      </w:r>
+    </w:p>
+    <w:p>
+      <w:r>
+        <w:t xml:space="preserve">« Qui… est </w:t>
+      </w:r>
+      <w:proofErr w:type="spellStart"/>
+      <w:r>
+        <w:t>Maewiang</w:t>
+      </w:r>
+      <w:proofErr w:type="spellEnd"/>
+      <w:r>
+        <w:t xml:space="preserve"> ? » En fait, depuis que je suis arrivée ici, je ne me souviens du nom de personne, même s'il n'y a qu'une seule personne qui m'a parlé.</w:t>
+      </w:r>
+    </w:p>
+    <w:p>
+      <w:r>
+        <w:t xml:space="preserve">« La femme aux yeux verts dont tu parles s'appelle </w:t>
+      </w:r>
+      <w:proofErr w:type="spellStart"/>
+      <w:r>
+        <w:t>Waran</w:t>
+      </w:r>
+      <w:proofErr w:type="spellEnd"/>
+      <w:r>
+        <w:t xml:space="preserve"> et elle est la gardienne de cette porte, c'est pourquoi les villageois l'appellent </w:t>
+      </w:r>
+      <w:proofErr w:type="spellStart"/>
+      <w:r>
+        <w:t>Maewiang</w:t>
+      </w:r>
+      <w:proofErr w:type="spellEnd"/>
+      <w:r>
+        <w:t>. D'après la façon dont je te vois courir ici en panique, tu n'es probablement pas venue ici de ton plein gré. Quoi que tu désires, je suis la seule qui peut t'aider et te donner plus. » La belle femme devant moi a parlé avec confiance et a souri sans aucune inquiétude.</w:t>
+      </w:r>
+    </w:p>
+    <w:p>
+      <w:r>
+        <w:t>« Je veux partir d'ici. »</w:t>
+      </w:r>
+    </w:p>
+    <w:p>
+      <w:r>
+        <w:t>« Si tu ne me dis pas la valeur de ce qui doit être échangé, notre engagement ne prendra pas fin et je ne veux pas que cela se produise. » Avant d'écouter ce qui était déjà prévisible, le plus important était l'engagement qui restait en suspens entre elle et l'humain devant elle.</w:t>
+      </w:r>
+    </w:p>
+    <w:p>
+      <w:r>
+        <w:t>« Je ne comprends pas ce que tu dis. » Même si je lui ai déjà dit que je ne voulais rien en retour, la belle femme devant moi continuait de me critiquer et de me pousser à parler.</w:t>
+      </w:r>
+    </w:p>
+    <w:p>
+      <w:r>
+        <w:t xml:space="preserve">« Quand on sauve quelqu'un et que cette personne n'a pas encore reçu quelque chose en échange, l'engagement ne prend pas fin. Cesse de jouer et dis-moi la valeur de l'or ou des </w:t>
+      </w:r>
+      <w:r>
+        <w:lastRenderedPageBreak/>
+        <w:t>pierres précieuses que tu désires. » Même si elle souriait d'une manière amicale, sa voix et son regard me faisaient comprendre qu'elle faisait de grands efforts pour cacher ses vraies émotions.</w:t>
+      </w:r>
+    </w:p>
+    <w:p>
+      <w:r>
+        <w:t>« Je ne veux le bien de personne. J'ai juste besoin que tu me fasses sortir d'ici. » La grande silhouette a baissé la voix, d'une manière grave, réitérant son intention.</w:t>
+      </w:r>
+    </w:p>
+    <w:p>
+      <w:r>
+        <w:t>« Revient sur tes pas immédiatement, Aran ! » Un grand cri, tel un grondement, s'est fait entendre derrière moi, forçant la grande silhouette à se retourner. Bien sûr, la voix familière appartenait à la belle femme aux yeux vert émeraude qui se tenait à l'entrée du pont.</w:t>
+      </w:r>
+    </w:p>
+    <w:p>
+      <w:r>
+        <w:t>« Aran… C'est un bon nom, et si c'était moi, je ne retournerais pas en suivant son ordre… » Plus je voyais ça, plus je chuchotais, provoquant Aran à faire ce que je voulais.</w:t>
+      </w:r>
+    </w:p>
+    <w:p>
+      <w:r>
+        <w:t>« ... » C'était comme si j'avais fui le tigre pour tomber sur le crocodile. Jusqu'à présent, je ne savais toujours pas qui était la moins cruelle entre la personne que j'ai sauvée et celle qui m'a kidnappée.</w:t>
+      </w:r>
+    </w:p>
+    <w:p>
+      <w:r>
+        <w:t xml:space="preserve">« Ce serait dommage de revenir les mains vides. Et je veux te dire quelque chose en guise de remerciement. La princesse </w:t>
+      </w:r>
+      <w:proofErr w:type="spellStart"/>
+      <w:r>
+        <w:t>Waran</w:t>
+      </w:r>
+      <w:proofErr w:type="spellEnd"/>
+      <w:r>
+        <w:t xml:space="preserve"> te hait plus que tout au monde. Quand ses yeux changent en rouge, elle pourrait te réduire en cendres avec nous… et tu seras en sécurité. » C'est un ton moqueur qu'elle avait appris depuis qu'elle était en prison. La ruse des humains n'était pas inférieure à celle des autres races dans le monde. Mais aller avec n'importe qui en ce moment était dangereux.</w:t>
+      </w:r>
+    </w:p>
+    <w:p>
+      <w:r>
+        <w:t xml:space="preserve">« Ne touche pas à cet humain, princesse </w:t>
+      </w:r>
+      <w:proofErr w:type="spellStart"/>
+      <w:r>
+        <w:t>Munan</w:t>
+      </w:r>
+      <w:proofErr w:type="spellEnd"/>
+      <w:r>
+        <w:t>... » En une fraction de seconde, la belle femme grande et élancée qui était loin était apparue juste à côté de moi, et elle avait des yeux rouges effrayants, exactement comme l'autre personne venait de me le dire.</w:t>
+      </w:r>
+    </w:p>
+    <w:p>
+      <w:r>
+        <w:t xml:space="preserve">« Cette couleur d'yeux te va parfaitement, </w:t>
+      </w:r>
+      <w:proofErr w:type="spellStart"/>
+      <w:r>
+        <w:t>Maewiang</w:t>
+      </w:r>
+      <w:proofErr w:type="spellEnd"/>
+      <w:r>
+        <w:t xml:space="preserve">. Tu ressembles à la démone qui a massacré la race de ton père. » Au lieu d'avoir peur, la princesse </w:t>
+      </w:r>
+      <w:proofErr w:type="spellStart"/>
+      <w:r>
+        <w:t>Munan</w:t>
+      </w:r>
+      <w:proofErr w:type="spellEnd"/>
+      <w:r>
+        <w:t xml:space="preserve"> a souri encore plus largement, ravie de voir que l'autre était en colère.</w:t>
+      </w:r>
+    </w:p>
+    <w:p>
+      <w:r>
+        <w:t xml:space="preserve">« Si tu oses dire un mot de plus, ne dis pas que je ne t'ai pas épargnée, </w:t>
       </w:r>
       <w:proofErr w:type="spellStart"/>
       <w:r>
@@ -3583,12 +3838,245 @@
       </w:r>
       <w:proofErr w:type="spellEnd"/>
       <w:r>
-        <w:t xml:space="preserve"> avait montré tant de gentillesse envers cette humaine ? Peut-être qu'à l'avenir, elle pourrait établir un contrat pour livrer du riz à sa demeure.</w:t>
-      </w:r>
-    </w:p>
-    <w:p>
-      <w:r>
-        <w:t xml:space="preserve">« Quand </w:t>
+        <w:t>. » En les voyant toutes les deux se faire face, je me suis demandé pourquoi elles se ressemblaient tant, même si leurs visages étaient différents, de nombreuses parties de leurs corps étaient magnifiques, comme si elles avaient été faites sur le même modèle. Comme leurs silhouettes, leur taille, leur posture et leurs mouvements. Si elles n'étaient pas sœurs, elles devaient être liées par le sang.</w:t>
+      </w:r>
+    </w:p>
+    <w:p>
+      <w:r>
+        <w:t xml:space="preserve">« Reculez tout de suite, </w:t>
+      </w:r>
+      <w:proofErr w:type="spellStart"/>
+      <w:r>
+        <w:t>Maewiang</w:t>
+      </w:r>
+      <w:proofErr w:type="spellEnd"/>
+      <w:r>
+        <w:t xml:space="preserve"> ! » Deux hommes sont sortis en courant. Ce sont les mêmes personnes qui m'ont accueillie ce jour-là. Même s'ils étaient habillés comme des humains ordinaires, ils avaient des lances longues à la main et se sont précipités pour se positionner en croix pour empêcher la belle femme grande et élancée de s'approcher de la princesse </w:t>
+      </w:r>
+      <w:proofErr w:type="spellStart"/>
+      <w:r>
+        <w:t>Munan</w:t>
+      </w:r>
+      <w:proofErr w:type="spellEnd"/>
+      <w:r>
+        <w:t>.</w:t>
+      </w:r>
+    </w:p>
+    <w:p>
+      <w:r>
+        <w:lastRenderedPageBreak/>
+        <w:t xml:space="preserve">« </w:t>
+      </w:r>
+      <w:proofErr w:type="spellStart"/>
+      <w:r>
+        <w:t>Maewiang</w:t>
+      </w:r>
+      <w:proofErr w:type="spellEnd"/>
+      <w:r>
+        <w:t>, nous ne voulons pas faire cela, mais si tu la touches, nous serons obligés d'intervenir. » Parce que ce n'était pas une scène de grand théâtre dans un rêve, les regards des personnes devant moi se battaient, comme s'ils allaient se battre à mort.</w:t>
+      </w:r>
+    </w:p>
+    <w:p>
+      <w:r>
+        <w:t>« Calme-toi. Je vais rentrer tout de suite. En fait, je n'ai pas été forcée de venir ici du tout. » Alors que leurs regards se battaient, en entendant ces mots, ses yeux rouges se sont retournés pour regarder la personne qui se tenait à ses côtés. Ce fut en même temps que la douleur a traversé ma paume, comme si un fer rouge m'avait transpercé la main.</w:t>
+      </w:r>
+    </w:p>
+    <w:p>
+      <w:r>
+        <w:t>« AAAAAAAH !! » Mes deux genoux se sont affaissés sur le sol à cause de la souffrance. C'était comme si les os de tout mon corps avaient été jetés au feu. Je regardais ma paume en voyant les étincelles brûler ma chair, me faisant me débattre en larmes. Mes épaules tremblaient et mes veines saillaient sur mon front. À l'intérieur de moi, je priais pour la mort si je devais continuer à supporter cela. Même inspirer me faisait mal à la poitrine.</w:t>
+      </w:r>
+    </w:p>
+    <w:p>
+      <w:r>
+        <w:t xml:space="preserve">« Regarde-moi, Aran ! Regarde-moi !!! » La main de quelqu'un a tenu mon visage torturé, et la grande silhouette ne pouvait plus se contrôler. Le feu qui brûlait dans tout mon corps s'est lentement calmé quand j'ai vu les yeux bleus de la princesse </w:t>
+      </w:r>
+      <w:proofErr w:type="spellStart"/>
+      <w:r>
+        <w:t>Munan</w:t>
+      </w:r>
+      <w:proofErr w:type="spellEnd"/>
+      <w:r>
+        <w:t xml:space="preserve"> devant moi.</w:t>
+      </w:r>
+    </w:p>
+    <w:p>
+      <w:r>
+        <w:t>« Est-ce… l'enfer… ? » J'ai demandé en larmes, mon esprit ne cessant de penser à ce que je venais de faire. J'ai baissé les yeux sur ma paume, qui était brûlée jusqu'à l'os.</w:t>
+      </w:r>
+    </w:p>
+    <w:p>
+      <w:r>
+        <w:t xml:space="preserve">« Même l'humain qui a pensé à t'aider ne peut pas être épargné. Cette fois, tu es allée trop loin, la déesse </w:t>
+      </w:r>
+      <w:proofErr w:type="spellStart"/>
+      <w:r>
+        <w:t>Thanath</w:t>
+      </w:r>
+      <w:proofErr w:type="spellEnd"/>
+      <w:r>
+        <w:t xml:space="preserve"> ! » La princesse </w:t>
+      </w:r>
+      <w:proofErr w:type="spellStart"/>
+      <w:r>
+        <w:t>Munan</w:t>
+      </w:r>
+      <w:proofErr w:type="spellEnd"/>
+      <w:r>
+        <w:t xml:space="preserve"> a parlé avec une voix autoritaire et dure à celle qui osait se rebeller. Le visage anguleux de l'agresseur a regardé sans peur et a montré une expression froide, comme si elle ne pensait pas à l'humiliation d'Aran, qui était presque morte devant elle.</w:t>
+      </w:r>
+    </w:p>
+    <w:p>
+      <w:r>
+        <w:t>« Qui a demandé à un humain comme toi de m'aider... » Même si ses yeux étaient redevenus vert émeraude, le regard qu'elle me lançait était plein de mépris et de dédain pour le simple humain que j'étais. Si l'on me demandait ce que je haïssais le plus dans ma vie, j'aurais maintenant la réponse : les yeux de cette femme devant moi.</w:t>
+      </w:r>
+    </w:p>
+    <w:p>
+      <w:r>
+        <w:t xml:space="preserve">« Si tu y réfléchis, toi, l'être supérieur, tu pourrais te rendre compte que de toute façon, aucun humain ne te voudra… » Les mots audacieux et téméraires m'ont rendue perplexe, même la princesse </w:t>
+      </w:r>
+      <w:proofErr w:type="spellStart"/>
+      <w:r>
+        <w:t>Munan</w:t>
+      </w:r>
+      <w:proofErr w:type="spellEnd"/>
+      <w:r>
+        <w:t>. En plus de ne pas avoir peur, je lui ai donné une bonne leçon.</w:t>
+      </w:r>
+    </w:p>
+    <w:p>
+      <w:r>
+        <w:t xml:space="preserve">« ... » Pourquoi ai-je besoin de m'affliger des mots d'un humain impur ? La déesse </w:t>
+      </w:r>
+      <w:proofErr w:type="spellStart"/>
+      <w:r>
+        <w:t>Thanath</w:t>
+      </w:r>
+      <w:proofErr w:type="spellEnd"/>
+      <w:r>
+        <w:t>, avec ses beaux yeux, a ressenti la haine d'Aran envers elle, mais elle n'y avait jamais prêté attention. Alors pourquoi devrais-je m'en soucier ? Les humains sont des humains. Ce que j'ai fait, c'était pour apprendre à un humain comme Aran à connaître sa place. Parce que je ne peux pas montrer mon pouvoir si un humain ne dit pas quelque chose de faux.</w:t>
+      </w:r>
+    </w:p>
+    <w:p>
+      <w:r>
+        <w:t xml:space="preserve">« De toute façon, elle devra nous laisser t'emmener. Ne bouge pas. Je vais soigner ton corps. Un humain ne peut pas supporter le poison de son feu, Aran… Pour ta propre vie, ne dis plus de mensonges. La prochaine fois, tu pourrais vraiment mourir. » Les deux mains douces de la </w:t>
+      </w:r>
+      <w:r>
+        <w:lastRenderedPageBreak/>
+        <w:t xml:space="preserve">princesse </w:t>
+      </w:r>
+      <w:proofErr w:type="spellStart"/>
+      <w:r>
+        <w:t>Munan</w:t>
+      </w:r>
+      <w:proofErr w:type="spellEnd"/>
+      <w:r>
+        <w:t xml:space="preserve"> ont enfermé ma paume entre les siennes. La sensation de brûlure a disparu immédiatement et j'ai senti une fraîcheur dans tout mon corps. Tous ses mouvements étaient sous le regard de la princesse </w:t>
+      </w:r>
+      <w:proofErr w:type="spellStart"/>
+      <w:r>
+        <w:t>Waran</w:t>
+      </w:r>
+      <w:proofErr w:type="spellEnd"/>
+      <w:r>
+        <w:t>.</w:t>
+      </w:r>
+    </w:p>
+    <w:p>
+      <w:r>
+        <w:t>« Merci. Considère-nous quitte pour… »</w:t>
+      </w:r>
+    </w:p>
+    <w:p>
+      <w:r>
+        <w:t>« Chut</w:t>
+      </w:r>
+      <w:proofErr w:type="gramStart"/>
+      <w:r>
+        <w:t xml:space="preserve"> !…</w:t>
+      </w:r>
+      <w:proofErr w:type="gramEnd"/>
+      <w:r>
+        <w:t xml:space="preserve"> Ne parle à personne, surtout pas à elle. Je trouverai un moyen de te voir pour régler cette affaire. » Le bruit d'un souffle a étouffé mes mots pour m'empêcher de parler. Le beau visage de la princesse </w:t>
+      </w:r>
+      <w:proofErr w:type="spellStart"/>
+      <w:r>
+        <w:t>Munan</w:t>
+      </w:r>
+      <w:proofErr w:type="spellEnd"/>
+      <w:r>
+        <w:t xml:space="preserve"> s'est rapproché de l'oreille d'Aran, montrant une complicité secrète. Elle était d'autant plus satisfaite qu'elle savait que quelqu'un allait forcément lui poser des questions et elle était sûre que son interlocutrice ne dirait rien, car elle avait acquiescé en signe de confirmation.</w:t>
+      </w:r>
+    </w:p>
+    <w:p>
+      <w:r>
+        <w:t xml:space="preserve">« Souhaites-tu que je te raccompagne, Aran ? » a demandé la princesse </w:t>
+      </w:r>
+      <w:proofErr w:type="spellStart"/>
+      <w:r>
+        <w:t>Munan</w:t>
+      </w:r>
+      <w:proofErr w:type="spellEnd"/>
+      <w:r>
+        <w:t xml:space="preserve"> d'une voix calme.</w:t>
+      </w:r>
+    </w:p>
+    <w:p>
+      <w:r>
+        <w:t>« Non, merci. C'est la personne qui m'a kidnappée qui doit en assumer la responsabilité. Si je meurs, même s'il ne reste que des cendres, ne les laisse pas être enterrées ici. Laisse-les le plus loin possible de cette sainte personne, je t'en prie. »</w:t>
+      </w:r>
+    </w:p>
+    <w:p>
+      <w:r>
+        <w:t xml:space="preserve">« Si… Si tu n'es pas réduite en poussière au point de ne plus pouvoir être recueillie, je le ferai. Lève-toi. » J'ai failli cligner des yeux. J'ai eu le temps de regretter la seconde qui venait de s'écouler. Le sourire de la princesse </w:t>
+      </w:r>
+      <w:proofErr w:type="spellStart"/>
+      <w:r>
+        <w:t>Munan</w:t>
+      </w:r>
+      <w:proofErr w:type="spellEnd"/>
+      <w:r>
+        <w:t xml:space="preserve"> était si beau que j'en ai oublié ce que je devais faire.</w:t>
+      </w:r>
+    </w:p>
+    <w:p>
+      <w:r>
+        <w:t>« Ou ne peux-tu pas te lever à cause de tes blessures ? »</w:t>
+      </w:r>
+    </w:p>
+    <w:p>
+      <w:r>
+        <w:t xml:space="preserve">« Euh… Je peux me lever. En fait, je ne ressens plus de douleur. » La princesse </w:t>
+      </w:r>
+      <w:proofErr w:type="spellStart"/>
+      <w:r>
+        <w:t>Munan</w:t>
+      </w:r>
+      <w:proofErr w:type="spellEnd"/>
+      <w:r>
+        <w:t xml:space="preserve"> avait un corps magnifique. Son visage pouvait paraître strict, mais quand elle souriait, elle pouvait illuminer le monde entier plongé dans l'obscurité. De plus, ses yeux semblaient plus amicaux et miséricordieux que ceux de l'autre, comme si elles étaient aux antipodes l'une de l'autre.</w:t>
+      </w:r>
+    </w:p>
+    <w:p>
+      <w:r>
+        <w:t>« Je te dépose ici. »</w:t>
+      </w:r>
+    </w:p>
+    <w:p>
+      <w:r>
+        <w:t>« Et… Comment dois-je t'appeler ? » La jeune femme a souri, ravie de voir la réaction d'Aran, ce qui était exactement ce qu'elle voulait.</w:t>
+      </w:r>
+    </w:p>
+    <w:p>
+      <w:r>
+        <w:t xml:space="preserve">« </w:t>
+      </w:r>
+      <w:proofErr w:type="spellStart"/>
+      <w:r>
+        <w:t>Munan</w:t>
+      </w:r>
+      <w:proofErr w:type="spellEnd"/>
+      <w:r>
+        <w:t xml:space="preserve">. </w:t>
       </w:r>
       <w:proofErr w:type="spellStart"/>
       <w:r>
@@ -3596,1159 +4084,154 @@
       </w:r>
       <w:proofErr w:type="spellEnd"/>
       <w:r>
-        <w:t xml:space="preserve"> livrera des richesses qui se multiplieront, combien de temps tiendras-tu, Arun... ? » La voix grave et lourde, mais pleine de sous-entendus profonds, tandis que son regard était si insondable qu'on ne pouvait le percer. </w:t>
-      </w:r>
-      <w:proofErr w:type="spellStart"/>
-      <w:r>
-        <w:t>Ong</w:t>
-      </w:r>
-      <w:proofErr w:type="spellEnd"/>
-      <w:r>
-        <w:t xml:space="preserve"> </w:t>
-      </w:r>
-      <w:proofErr w:type="spellStart"/>
-      <w:r>
-        <w:t>Walan</w:t>
-      </w:r>
-      <w:proofErr w:type="spellEnd"/>
-      <w:r>
-        <w:t xml:space="preserve"> jeta l'or qu'elle tenait sur la terre sèche. Peu de temps après, il se transforma en simple pierre.</w:t>
-      </w:r>
-    </w:p>
-    <w:p>
-      <w:r>
-        <w:t xml:space="preserve">Elle n'était pas une femme d'une époque révolue, mais </w:t>
-      </w:r>
-      <w:proofErr w:type="gramStart"/>
-      <w:r>
-        <w:t>une être</w:t>
-      </w:r>
-      <w:proofErr w:type="gramEnd"/>
-      <w:r>
-        <w:t xml:space="preserve"> qui avait vécu très longtemps. Elle connaissait parfaitement toutes les évolutions humaines à l'extérieur : la langue, la technologie. Tout était clair et transparent pour elle ; elle choisissait de l'utiliser ou non. De nombreuses choses ne pouvaient être introduites ou réalisées, et elle en connaissait parfaitement la raison.</w:t>
-      </w:r>
-    </w:p>
-    <w:p>
-      <w:r>
-        <w:t>En explorant les environs, elle réalisa que les villageois devaient tous être couchés, car il n'y avait même pas le bruit d'une créature vivante. Les gens d'ici, ou peut-être pas des gens, devaient avoir très peur de cette femme, choisissant de ne pas émettre un son. Il était étrange que cette terre soit si aride alors qu'elle aurait dû être fertile.</w:t>
-      </w:r>
-    </w:p>
-    <w:p>
-      <w:r>
-        <w:t>« Ou peut-être qu'ils sont juste paresseux, alors ils doivent acheter du riz aux humains... Si ce ne sont pas des humains, alors qu'est-ce que ce sont ? Demain, je serai partie, pourquoi m'en soucier ? Peu importe. » La curiosité surgit, propre à la nature humaine, mais ce n'était pas une affaire dans laquelle elle devait s'impliquer outre mesure.</w:t>
-      </w:r>
-    </w:p>
-    <w:p>
-      <w:r>
-        <w:t xml:space="preserve">Pendant qu'elle marchait, faisant voler la poussière, le son d'un instrument à cordes, comme un type de </w:t>
-      </w:r>
-      <w:proofErr w:type="spellStart"/>
-      <w:r>
-        <w:rPr>
-          <w:i/>
-          <w:iCs/>
-        </w:rPr>
-        <w:t>khao</w:t>
-      </w:r>
-      <w:proofErr w:type="spellEnd"/>
-      <w:r>
-        <w:t>, flottait à ses oreilles. Il était suffisamment proche pour qu'elle sache qu'il venait de la maison du côté de la rivière. Elle ne savait pas quelle était cette musique, mais c'était une mélodie lente, profonde, mélancolique. Plus elle écoutait, plus elle se sentait seule et perdue. C'était probablement la mélodie la plus triste qu'elle ait jamais entendue, car il n'y avait aucun autre instrument de musique pour l'accompagner.</w:t>
-      </w:r>
-    </w:p>
-    <w:p>
-      <w:r>
-        <w:t xml:space="preserve">Même si elle s'était approchée de loin, elle n'avait pas l'intention d'entrer. La musique, qui rongeait le cœur, provenait de la grande maison thaïlandaise </w:t>
-      </w:r>
-      <w:proofErr w:type="spellStart"/>
-      <w:r>
-        <w:t>d'Ong</w:t>
-      </w:r>
-      <w:proofErr w:type="spellEnd"/>
-      <w:r>
-        <w:t xml:space="preserve"> </w:t>
-      </w:r>
-      <w:proofErr w:type="spellStart"/>
-      <w:r>
-        <w:t>Walan</w:t>
-      </w:r>
-      <w:proofErr w:type="spellEnd"/>
-      <w:r>
-        <w:t>, où seule elle résidait. Les humains aussi, une fois qu'ils haïssent, même s'ils ne détruisent pas, ils ne révèlent probablement pas la relation.</w:t>
+        <w:t xml:space="preserve">, la Déesse des Sept </w:t>
+      </w:r>
+      <w:proofErr w:type="spellStart"/>
+      <w:r>
+        <w:t>Nāgas</w:t>
+      </w:r>
+      <w:proofErr w:type="spellEnd"/>
+      <w:r>
+        <w:t>. Je n'ai qu'un seul nom. »</w:t>
+      </w:r>
+    </w:p>
+    <w:p>
+      <w:r>
+        <w:t xml:space="preserve">« </w:t>
+      </w:r>
+      <w:proofErr w:type="spellStart"/>
+      <w:r>
+        <w:t>Munanta</w:t>
+      </w:r>
+      <w:proofErr w:type="spellEnd"/>
+      <w:r>
+        <w:t>… » La grande silhouette hocha légèrement la tête tout en prononçant le nom de l'autre.</w:t>
+      </w:r>
+    </w:p>
+    <w:p>
+      <w:r>
+        <w:t xml:space="preserve">« Si tu n'es qu'une humaine, tu devrais prononcer le titre de la… » La voix du garde qui était sorti semblait vouloir qu'elle l'appelle par un autre nom, mais la princesse </w:t>
+      </w:r>
+      <w:proofErr w:type="spellStart"/>
+      <w:r>
+        <w:t>Munan</w:t>
+      </w:r>
+      <w:proofErr w:type="spellEnd"/>
+      <w:r>
+        <w:t xml:space="preserve"> a levé la main pour l'arrêter. C'était un ordre qu'elle autorisait à l'appeler ainsi.</w:t>
       </w:r>
     </w:p>
     <w:p>
       <w:r>
         <w:lastRenderedPageBreak/>
-        <w:t xml:space="preserve">« C'est probablement parce que vous ne faites que haïr les autres, obsédée par le pouvoir, que vous vous retrouvez seule comme ça. Et c'est bien mérité. Je déteste les femmes comme vous plus que tout, </w:t>
-      </w:r>
-      <w:proofErr w:type="spellStart"/>
-      <w:r>
-        <w:t>P'Wiang</w:t>
-      </w:r>
-      <w:proofErr w:type="spellEnd"/>
-      <w:r>
-        <w:t>... » Les yeux sombres finirent leur phrase en regardant sa main gauche, le cœur brisé.</w:t>
-      </w:r>
-    </w:p>
-    <w:p>
-      <w:r>
-        <w:t xml:space="preserve">La demeure de </w:t>
-      </w:r>
-      <w:proofErr w:type="spellStart"/>
-      <w:r>
-        <w:t>Mala</w:t>
-      </w:r>
-      <w:proofErr w:type="spellEnd"/>
-      <w:r>
-        <w:t>.</w:t>
-      </w:r>
-    </w:p>
-    <w:p>
-      <w:r>
-        <w:t>« Cette humaine s'est montrée trop familière. Je n'approuve pas. » Le garde baissa légèrement la tête avant d'exprimer ce qu'il avait sur le cœur. Sa voix était grave et sérieuse.</w:t>
-      </w:r>
-    </w:p>
-    <w:p>
-      <w:r>
-        <w:t xml:space="preserve">« Mère </w:t>
-      </w:r>
-      <w:proofErr w:type="spellStart"/>
-      <w:r>
-        <w:t>Wiang</w:t>
-      </w:r>
-      <w:proofErr w:type="spellEnd"/>
-      <w:r>
-        <w:t xml:space="preserve"> peut brûler les humains, mais nous... pouvons lire les pensées des humains. Arun est différente. Jusqu'à présent, nous n'avons toujours pas de réponse. La première fois qu'elle a aidé, nous n'avons pas cru qu'elle était humaine, car nous n'avons pas entendu le </w:t>
-      </w:r>
-      <w:proofErr w:type="spellStart"/>
-      <w:r>
-        <w:t>son</w:t>
-      </w:r>
-      <w:proofErr w:type="spellEnd"/>
-      <w:r>
-        <w:t xml:space="preserve"> dans son esprit. D'autant plus maintenant qu'elle a été trahie par un humain maléfique, Arun pourrait nous donner ce que nous voulons. La haine de Mère </w:t>
-      </w:r>
-      <w:proofErr w:type="spellStart"/>
-      <w:r>
-        <w:t>Wiang</w:t>
-      </w:r>
-      <w:proofErr w:type="spellEnd"/>
-      <w:r>
-        <w:t xml:space="preserve"> aveuglera ses propres yeux. »</w:t>
-      </w:r>
-    </w:p>
-    <w:p>
-      <w:proofErr w:type="spellStart"/>
-      <w:r>
-        <w:t>Ong</w:t>
-      </w:r>
-      <w:proofErr w:type="spellEnd"/>
-      <w:r>
-        <w:t xml:space="preserve"> </w:t>
-      </w:r>
-      <w:proofErr w:type="spellStart"/>
-      <w:r>
-        <w:t>Munan</w:t>
-      </w:r>
-      <w:proofErr w:type="spellEnd"/>
-      <w:r>
-        <w:t>, à première vue, pouvait sembler pleine de bienveillance envers les humains. Cependant, sa nature l'avait forgée pour qu'elle ait une détermination inébranlable envers ses principes.</w:t>
-      </w:r>
-    </w:p>
-    <w:p>
-      <w:r>
-        <w:t xml:space="preserve">« Que veut dire </w:t>
-      </w:r>
-      <w:proofErr w:type="spellStart"/>
-      <w:r>
-        <w:t>Ong</w:t>
-      </w:r>
-      <w:proofErr w:type="spellEnd"/>
-      <w:r>
-        <w:t xml:space="preserve"> </w:t>
-      </w:r>
-      <w:proofErr w:type="spellStart"/>
-      <w:r>
-        <w:t>Munan</w:t>
-      </w:r>
-      <w:proofErr w:type="spellEnd"/>
-      <w:r>
-        <w:t xml:space="preserve"> ? » demanda l'autre garde d'une voix grave. Leurs deux corps étaient robustes, correspondant à la description d'hommes aux larges épaules. Cependant, le seigneur qui parlait avait le teint légèrement plus foncé. Leurs visages et leurs yeux étaient calmes, ne montrant aucune émotion. Mais quoi qu'il en soit, ils étaient les plus loyaux envers </w:t>
-      </w:r>
-      <w:proofErr w:type="spellStart"/>
-      <w:r>
-        <w:t>Ong</w:t>
-      </w:r>
-      <w:proofErr w:type="spellEnd"/>
-      <w:r>
-        <w:t xml:space="preserve"> </w:t>
-      </w:r>
-      <w:proofErr w:type="spellStart"/>
-      <w:r>
-        <w:t>Munan</w:t>
-      </w:r>
-      <w:proofErr w:type="spellEnd"/>
-      <w:r>
-        <w:t>, comme s'ils pouvaient donner leur vie pour la protéger.</w:t>
-      </w:r>
-    </w:p>
-    <w:p>
-      <w:r>
-        <w:t xml:space="preserve">« Aide-nous à prouver si Arun est vraiment dénuée de désir pour l'argent ou non, avant que Mère </w:t>
-      </w:r>
-      <w:proofErr w:type="spellStart"/>
-      <w:r>
-        <w:t>Wiang</w:t>
-      </w:r>
-      <w:proofErr w:type="spellEnd"/>
-      <w:r>
-        <w:t xml:space="preserve"> ne réalise qu'elle a laissé s'échapper une personne précieuse. » Ces paroles étaient vagues, pleines de sous-entendus, de persuasion et d'attente de résultats. Finalement, Arun pourrait être l'humaine prête à établir un lien important.</w:t>
-      </w:r>
-    </w:p>
-    <w:p>
-      <w:r>
-        <w:t>« Une fois passée la porte, je m'empresserai de te faire savoir où réside cette humaine. » Se fondre parmi les gens semblait être une tâche facile et habituelle. Qu'ils apparaissent ou observent à une distance raisonnable, les humains ne pouvaient jamais savoir ce qui se mêlait à eux sous le ciel.</w:t>
-      </w:r>
-    </w:p>
-    <w:p>
-      <w:r>
-        <w:t>« Nous sentons que ce n'est pas loin... pas loin... » Elle se souvenait bien. La première fois qu'elle avait rencontré Arun, ses yeux sombres dont elle ne pouvait lire l'esprit. Et quoi qu'il arrive, le destin leur ferait se rencontrer à nouveau.</w:t>
-      </w:r>
-    </w:p>
-    <w:p>
-      <w:r>
-        <w:t>Le ciel, même à l'aube, n'était pas aussi lumineux qu'il aurait dû l'être. Ce n'était pas seulement hier, mais les nuages ici couvraient tout chaque nuit et chaque jour. Le visage de la grande silhouette souriait, sachant que le moment de partir d'ici approchait. Elle se tenait même en haut des escaliers, attendant de rencontrer celui qui la ramènerait.</w:t>
-      </w:r>
-    </w:p>
-    <w:p>
-      <w:r>
-        <w:lastRenderedPageBreak/>
-        <w:t>« Enfin... »</w:t>
-      </w:r>
-    </w:p>
-    <w:p>
-      <w:r>
-        <w:t>« Les yeux immondes de l'humain... attendent de pouvoir se vautrer à nouveau dans les désirs charnels. »</w:t>
-      </w:r>
-    </w:p>
-    <w:p>
-      <w:r>
-        <w:t xml:space="preserve">Au lieu </w:t>
-      </w:r>
-      <w:proofErr w:type="spellStart"/>
-      <w:r>
-        <w:t>qu'Ong</w:t>
-      </w:r>
-      <w:proofErr w:type="spellEnd"/>
-      <w:r>
-        <w:t xml:space="preserve"> </w:t>
-      </w:r>
-      <w:proofErr w:type="spellStart"/>
-      <w:r>
-        <w:t>Walan</w:t>
-      </w:r>
-      <w:proofErr w:type="spellEnd"/>
-      <w:r>
-        <w:t xml:space="preserve"> descende les escaliers, cette voix douce et pénétrante résonna derrière la grande silhouette, la surprenant. Elle se retourna vivement.</w:t>
-      </w:r>
-    </w:p>
-    <w:p>
-      <w:r>
-        <w:t>« Quoi qu'il en soit, Votre Altesse devrait me ramener d'où je viens. » Peu importe la violence des paroles, l'important était de partir d'ici. Les yeux émeraude, jusqu'à cette seconde, étaient toujours obscurcis par l'arrogance et l'orgueil de son rang, sans relâche.</w:t>
-      </w:r>
-    </w:p>
-    <w:p>
-      <w:r>
-        <w:t>« Les paroles les plus nobles ne rentrent pas dans ta tête, tu es comme un lotus sous une mare de boue. Je déteste ces humains plus que tout. » Ses lèvres s'incurvèrent en un sourire méprisant. Elle accrut la puissance de sa voix et de son regard, les rendant imposants, menaçant l'esprit de celui qui les entendait.</w:t>
-      </w:r>
-    </w:p>
-    <w:p>
-      <w:r>
-        <w:t xml:space="preserve">« Bien, bien, bien. Si vous me haïssez tant, ne nous revoyons plus. Jetez-moi d'ici, c'est le mieux. Rester ici ne ferait que vous </w:t>
-      </w:r>
-      <w:proofErr w:type="spellStart"/>
-      <w:r>
-        <w:t>ennuyer</w:t>
-      </w:r>
-      <w:proofErr w:type="spellEnd"/>
-      <w:r>
-        <w:t>. Vous avez raison, vous êtes digne d'une personne intelligente. » La grande silhouette serra les dents pour contenir ses émotions. C'était à la fois un accord et un soupir d'exaspération. Quoi qu'elle dise, il valait mieux ne pas en faire un problème. Puisque le bien était évalué selon ses propres critères, tout effort pour la guérir était inutile.</w:t>
-      </w:r>
-    </w:p>
-    <w:p>
-      <w:r>
-        <w:t xml:space="preserve">« Retiens ton souffle, marche le long du chemin, et tu nous trouveras. » </w:t>
-      </w:r>
-      <w:proofErr w:type="spellStart"/>
-      <w:r>
-        <w:t>Ong</w:t>
-      </w:r>
-      <w:proofErr w:type="spellEnd"/>
-      <w:r>
-        <w:t xml:space="preserve"> </w:t>
-      </w:r>
-      <w:proofErr w:type="spellStart"/>
-      <w:r>
-        <w:t>Walan</w:t>
-      </w:r>
-      <w:proofErr w:type="spellEnd"/>
-      <w:r>
-        <w:t>, à cet instant, ne voulait probablement plus non plus débattre.</w:t>
-      </w:r>
-    </w:p>
-    <w:p>
-      <w:r>
-        <w:t>« J'espère ne plus jamais vous revoir, Votre Altesse... » Ses yeux perçants affichaient une expression calme et très amère à cet instant avant qu'elle ne retienne son souffle et se mette à courir comme on le lui avait dit.</w:t>
-      </w:r>
-    </w:p>
-    <w:p>
-      <w:r>
-        <w:t xml:space="preserve">« Insolente... » </w:t>
-      </w:r>
-      <w:proofErr w:type="spellStart"/>
-      <w:r>
-        <w:t>Ong</w:t>
-      </w:r>
-      <w:proofErr w:type="spellEnd"/>
-      <w:r>
-        <w:t xml:space="preserve"> </w:t>
-      </w:r>
-      <w:proofErr w:type="spellStart"/>
-      <w:r>
-        <w:t>Walan</w:t>
-      </w:r>
-      <w:proofErr w:type="spellEnd"/>
-      <w:r>
-        <w:t xml:space="preserve"> continua de fixer la visiteuse qui s'éloignait à travers l'épais brouillard. Ses pieds nus s'apprêtaient à monter dans la maison, mais elle sentit une douceur et une humidité sous sa plante de pied.</w:t>
-      </w:r>
-    </w:p>
-    <w:p>
-      <w:r>
-        <w:t>« ... » Ses yeux vert émeraude regardèrent ce qui se trouvait sous ses pieds avec effroi. Ses paupières clignotèrent plusieurs fois, incrédule. Ses longues jambes blanches fléchirent pour toucher cela, pour s'assurer et pour son esprit fort. Sa main toucha doucement. Son cœur brûlait, elle ne pouvait plus contrôler ses pensées.</w:t>
-      </w:r>
-    </w:p>
-    <w:p>
-      <w:r>
-        <w:t>« C'est arrivé... Comment est-ce possible... »</w:t>
-      </w:r>
-    </w:p>
-    <w:p>
-      <w:proofErr w:type="spellStart"/>
-      <w:r>
-        <w:rPr>
-          <w:i/>
-          <w:iCs/>
-        </w:rPr>
-        <w:t>Vroooom</w:t>
-      </w:r>
-      <w:proofErr w:type="spellEnd"/>
-      <w:r>
-        <w:rPr>
-          <w:i/>
-          <w:iCs/>
-        </w:rPr>
-        <w:t xml:space="preserve"> !!!</w:t>
-      </w:r>
-    </w:p>
-    <w:p>
-      <w:r>
-        <w:t xml:space="preserve">En un instant, alors qu'elle courait à travers le brouillard épais, elle faillit être percutée par la moto d'un inconnu. Elle avait surgi au milieu de la route où elle avait rencontré la créature </w:t>
-      </w:r>
-      <w:r>
-        <w:lastRenderedPageBreak/>
-        <w:t>étrange. En courant le long de la route, elle vit des éclats de verre de voiture éparpillés partout. Mais la voiture n'était plus là.</w:t>
-      </w:r>
-    </w:p>
-    <w:p>
-      <w:r>
-        <w:t xml:space="preserve">« Merde... Où est ma voiture ?! Mon dernier argent, cette </w:t>
-      </w:r>
-      <w:proofErr w:type="spellStart"/>
-      <w:r>
-        <w:t>salo</w:t>
-      </w:r>
-      <w:proofErr w:type="spellEnd"/>
-      <w:r>
-        <w:t>... ! Aïe !!! » Elle leva ses deux mains à sa tête, à la fois de colère et d'inquiétude pour la voiture disparue. Son vieux téléphone portable et son portefeuille étaient tous dedans. Elle ne voulait pas crier le nom de cette personne, elle ne pouvait que crier silencieusement et se mordre les doigts. Elle regarda à gauche et à droite et vit une boutique au loin, qui pourrait peut-être lui donner quelques réponses.</w:t>
-      </w:r>
-    </w:p>
-    <w:p>
-      <w:r>
-        <w:t xml:space="preserve">District de </w:t>
-      </w:r>
-      <w:proofErr w:type="spellStart"/>
-      <w:r>
-        <w:t>Phop</w:t>
-      </w:r>
-      <w:proofErr w:type="spellEnd"/>
-      <w:r>
-        <w:t xml:space="preserve"> Phra, Province de Tak...</w:t>
-      </w:r>
-    </w:p>
-    <w:p>
-      <w:r>
-        <w:t xml:space="preserve">« Wow... </w:t>
-      </w:r>
-      <w:proofErr w:type="spellStart"/>
-      <w:r>
-        <w:t>P'Tod</w:t>
-      </w:r>
-      <w:proofErr w:type="spellEnd"/>
-      <w:r>
-        <w:t>, c'est super de te revoir. Après une semaine sans se voir. » La lieutenante regarda le porc frit dans l'assiette avec des yeux doux et pleins d'amour, avant de ne pas attendre et d'en prendre une grosse bouchée.</w:t>
-      </w:r>
-    </w:p>
-    <w:p>
-      <w:r>
-        <w:t xml:space="preserve">« Juste ce qu'il faut. » Les fines lèvres de Mae Kru </w:t>
-      </w:r>
-      <w:proofErr w:type="spellStart"/>
-      <w:r>
-        <w:t>Bulan</w:t>
-      </w:r>
-      <w:proofErr w:type="spellEnd"/>
-      <w:r>
-        <w:t xml:space="preserve"> embrassèrent la tempe de sa bien-aimée, puis posèrent un verre d'eau à côté de son assiette de riz.</w:t>
-      </w:r>
-    </w:p>
-    <w:p>
-      <w:r>
-        <w:t>« Cela veut dire que la nuit dernière t'a plu, alors il n'y a pas de légumes bouillis, mon amie fidèle. » Alors qu'elle n'avait pas encore fini de mâcher, l'officier de police en civil, prête à partir travailler, ne cessait de sourire joyeusement comme tous les jours où elle mangeait la cuisine de sa bien-aimée.</w:t>
-      </w:r>
-    </w:p>
-    <w:p>
-      <w:r>
-        <w:t>« Tu ne fais que plaisanter. Je m'inquiète juste que ton père ne fasse du diabète. »</w:t>
-      </w:r>
-    </w:p>
-    <w:p>
-      <w:r>
-        <w:t xml:space="preserve">« Oh ! C'est Arun, n'est-ce pas ? Celle dont </w:t>
-      </w:r>
-      <w:proofErr w:type="spellStart"/>
-      <w:r>
-        <w:t>P'Mae</w:t>
-      </w:r>
-      <w:proofErr w:type="spellEnd"/>
-      <w:r>
-        <w:t xml:space="preserve"> m'a demandé de vérifier les antécédents. Un officier de police que je connais vient de m'envoyer des informations. D'après la description physique que </w:t>
-      </w:r>
-      <w:proofErr w:type="spellStart"/>
-      <w:r>
-        <w:t>P'Mae</w:t>
-      </w:r>
-      <w:proofErr w:type="spellEnd"/>
-      <w:r>
-        <w:t xml:space="preserve"> m'a donnée, ce doit être la même personne. » La lieutenante </w:t>
-      </w:r>
-      <w:proofErr w:type="spellStart"/>
-      <w:r>
-        <w:t>Phim</w:t>
-      </w:r>
-      <w:proofErr w:type="spellEnd"/>
-      <w:r>
-        <w:t xml:space="preserve"> leva son téléphone portable et ouvrit le fichier.</w:t>
-      </w:r>
-    </w:p>
-    <w:p>
-      <w:r>
-        <w:t>« Qu'y a-t-il ? »</w:t>
-      </w:r>
-    </w:p>
-    <w:p>
-      <w:r>
-        <w:t xml:space="preserve">« Aranya </w:t>
-      </w:r>
-      <w:proofErr w:type="spellStart"/>
-      <w:r>
-        <w:t>Suteera</w:t>
-      </w:r>
-      <w:proofErr w:type="spellEnd"/>
-      <w:r>
-        <w:t>, née le treize octobre 2543 (calendrier bouddhiste), année du Dragon, 24 ans. »</w:t>
-      </w:r>
-    </w:p>
-    <w:p>
-      <w:r>
-        <w:t>« 2543, le onzième mois thaïlandais. Papa, peux-tu me vérifier un calendrier thaïlandais, s'il te plaît ? »</w:t>
-      </w:r>
-    </w:p>
-    <w:p>
-      <w:r>
-        <w:t xml:space="preserve">« Bien sûr. Cela semble correspondre à un jour </w:t>
-      </w:r>
-      <w:proofErr w:type="gramStart"/>
-      <w:r>
-        <w:t>sacré</w:t>
-      </w:r>
-      <w:proofErr w:type="gramEnd"/>
-      <w:r>
-        <w:t xml:space="preserve"> important. Le quinzième jour de lune croissante du onzième mois. » Sans attendre, elle fit défiler l'écran pour suivre les paroles de sa bien-aimée, et peu de temps après, elle obtint la réponse désirée. La silhouette mince hocha légèrement la tête, et c'était normal pour Mae Kru </w:t>
-      </w:r>
-      <w:proofErr w:type="spellStart"/>
-      <w:r>
-        <w:t>Bulan</w:t>
-      </w:r>
-      <w:proofErr w:type="spellEnd"/>
-      <w:r>
-        <w:t xml:space="preserve"> de toujours sembler réfléchir à beaucoup de choses.</w:t>
-      </w:r>
-    </w:p>
-    <w:p>
-      <w:r>
-        <w:t xml:space="preserve">« Tu as joué des tours à l'une des disciples de </w:t>
-      </w:r>
-      <w:proofErr w:type="spellStart"/>
-      <w:r>
-        <w:t>P'Mae</w:t>
-      </w:r>
-      <w:proofErr w:type="spellEnd"/>
-      <w:r>
-        <w:t xml:space="preserve"> ? »</w:t>
-      </w:r>
-    </w:p>
-    <w:p>
-      <w:r>
-        <w:t xml:space="preserve">« Pourquoi </w:t>
-      </w:r>
-      <w:proofErr w:type="spellStart"/>
-      <w:r>
-        <w:t>P'Mae</w:t>
-      </w:r>
-      <w:proofErr w:type="spellEnd"/>
-      <w:r>
-        <w:t xml:space="preserve"> pense-t-il qu'il pourrait faire du mal à ma disciple ? »</w:t>
-      </w:r>
-    </w:p>
-    <w:p>
-      <w:r>
-        <w:lastRenderedPageBreak/>
-        <w:t xml:space="preserve">« À seize ans, elle est entrée en centre de détention juvénile. La dernière fois, elle a été emprisonnée pendant deux ans pour la même affaire : vol. Elle vient juste d'être libérée. Son dossier ne mentionne pas le nom de son père, mais sa mère est décédée d'un cancer avant qu'elle n'entre en prison. Si </w:t>
-      </w:r>
-      <w:proofErr w:type="spellStart"/>
-      <w:r>
-        <w:t>P'Mae</w:t>
-      </w:r>
-      <w:proofErr w:type="spellEnd"/>
-      <w:r>
-        <w:t xml:space="preserve"> veut en savoir plus, je vais essayer de me renseigner. Elle est encore jeune. J'espère qu'elle réfléchira avant de gâcher son avenir. »</w:t>
-      </w:r>
-    </w:p>
-    <w:p>
-      <w:r>
-        <w:t xml:space="preserve">« Ceux qui désirent les biens d'autrui... Si ce n'est pas parce que... » Pendant qu'ils parlaient, les paupières de sa bien-aimée, qui étaient encore brillantes et joyeuses, se fermèrent et elle s'endormit comme si elle avait perdu connaissance. Mae Kru </w:t>
-      </w:r>
-      <w:proofErr w:type="spellStart"/>
-      <w:r>
-        <w:t>Bulan</w:t>
-      </w:r>
-      <w:proofErr w:type="spellEnd"/>
-      <w:r>
-        <w:t xml:space="preserve"> n'eut pas le temps de finir sa phrase qu'elle dut rapidement saisir le visage de sa bien-aimée pour ne pas qu'elle se salisse dans l'assiette de riz. Ses deux jambes se levèrent et elle soutint la tête de la lieutenante </w:t>
-      </w:r>
-      <w:proofErr w:type="spellStart"/>
-      <w:r>
-        <w:t>Phim</w:t>
-      </w:r>
-      <w:proofErr w:type="spellEnd"/>
-      <w:r>
-        <w:t>, inclinée contre son ventre.</w:t>
-      </w:r>
-    </w:p>
-    <w:p>
-      <w:r>
-        <w:t xml:space="preserve">« C'est arrivé, Mère </w:t>
-      </w:r>
-      <w:proofErr w:type="spellStart"/>
-      <w:r>
-        <w:t>Janchat</w:t>
-      </w:r>
-      <w:proofErr w:type="spellEnd"/>
-      <w:r>
-        <w:t xml:space="preserve">. Que devons-nous faire ? » Il était peut-être normal </w:t>
-      </w:r>
-      <w:proofErr w:type="spellStart"/>
-      <w:r>
-        <w:t>qu'Ong</w:t>
-      </w:r>
-      <w:proofErr w:type="spellEnd"/>
-      <w:r>
-        <w:t xml:space="preserve"> </w:t>
-      </w:r>
-      <w:proofErr w:type="spellStart"/>
-      <w:r>
-        <w:t>Walan</w:t>
-      </w:r>
-      <w:proofErr w:type="spellEnd"/>
-      <w:r>
-        <w:t xml:space="preserve"> ensorcelle les humains pour qu'ils s'endorment, mais Mae Kru </w:t>
-      </w:r>
-      <w:proofErr w:type="spellStart"/>
-      <w:r>
-        <w:t>Bulan</w:t>
-      </w:r>
-      <w:proofErr w:type="spellEnd"/>
-      <w:r>
-        <w:t xml:space="preserve"> n'aimait probablement pas qu'on agisse ainsi avec sa bien-aimée à sa guise. Ses yeux perçants regardèrent Mère </w:t>
-      </w:r>
-      <w:proofErr w:type="spellStart"/>
-      <w:r>
-        <w:t>Wiang</w:t>
-      </w:r>
-      <w:proofErr w:type="spellEnd"/>
-      <w:r>
-        <w:t>, attendant une réponse importante.</w:t>
-      </w:r>
-    </w:p>
-    <w:p>
-      <w:r>
-        <w:t xml:space="preserve">« Vous devriez vous éloigner car il est en train de manger. Ne faites pas à ma bien-aimée ce que vous voulez, </w:t>
-      </w:r>
-      <w:proofErr w:type="spellStart"/>
-      <w:r>
-        <w:t>Ong</w:t>
-      </w:r>
-      <w:proofErr w:type="spellEnd"/>
-      <w:r>
-        <w:t xml:space="preserve"> </w:t>
-      </w:r>
-      <w:proofErr w:type="spellStart"/>
-      <w:r>
-        <w:t>Walan</w:t>
-      </w:r>
-      <w:proofErr w:type="spellEnd"/>
-      <w:r>
-        <w:t xml:space="preserve">. Ce n'est pas le moment de notre rendez-vous. » Mae Kru </w:t>
-      </w:r>
-      <w:proofErr w:type="spellStart"/>
-      <w:r>
-        <w:t>Bulan</w:t>
-      </w:r>
-      <w:proofErr w:type="spellEnd"/>
-      <w:r>
-        <w:t xml:space="preserve"> renforça sa voix, pour faire savoir à l'autre qu'elle agissait de manière inappropriée. Même si elle n'était pas encore en colère, sa bien-aimée n'était pas un poisson qu'une magicienne pouvait placer à sa guise.</w:t>
-      </w:r>
-    </w:p>
-    <w:p>
-      <w:r>
-        <w:t xml:space="preserve">« Quand tu le rencontres, tu t'y opposes. Maintenant, quelque chose d'important se passe, que veux-tu que nous fassions ? » Les yeux imposants regardèrent la belle et grande femme qui tournoyait devant elle. </w:t>
-      </w:r>
-      <w:proofErr w:type="spellStart"/>
-      <w:r>
-        <w:t>Ong</w:t>
-      </w:r>
-      <w:proofErr w:type="spellEnd"/>
-      <w:r>
-        <w:t xml:space="preserve"> </w:t>
-      </w:r>
-      <w:proofErr w:type="spellStart"/>
-      <w:r>
-        <w:t>Walan</w:t>
-      </w:r>
-      <w:proofErr w:type="spellEnd"/>
-      <w:r>
-        <w:t xml:space="preserve"> s'empressa de s'expliquer, afin qu'il n'y ait pas de malentendus entre elles. Son visage affichait une expression confuse et étrange qu'elle n'avait jamais eue auparavant.</w:t>
-      </w:r>
-    </w:p>
-    <w:p>
-      <w:r>
-        <w:t>« Il est né un jour important et c'est aussi une femme. » Voyant que cette apparition pouvait avoir une raison suffisamment importante, la silhouette mince parla en baissant les yeux pour vérifier le visage de sa bien-aimée, s'assurant que rien n'était anormal.</w:t>
-      </w:r>
-    </w:p>
-    <w:p>
-      <w:r>
-        <w:t xml:space="preserve">« Ce n'est plus important, Mère </w:t>
-      </w:r>
-      <w:proofErr w:type="spellStart"/>
-      <w:r>
-        <w:t>Janchat</w:t>
-      </w:r>
-      <w:proofErr w:type="spellEnd"/>
-      <w:r>
-        <w:t>. Devant notre maison, le même terrain qu'elle a arrosé d'eau, de l'herbe luxuriante a poussé. De l'herbe a poussé là-bas à cause d'elle. Nous avons tout entendu ce que ta compagne de mérite a dit. Pourtant, nous en sommes encore plus troublés. » Ses mains gesticulaient pour décrire la scène, espérant que l'autre comprendrait ses sentiments actuels.</w:t>
-      </w:r>
-    </w:p>
-    <w:p>
-      <w:r>
-        <w:t xml:space="preserve">« Je ne sais pas, et je n'ai jamais appris à mes élèves à juger qui que ce soit d'après leurs propres préjugés. » Dans son esprit, elle voyait la femme devant elle maudire cet humain scène après scène, même si elle n'avait pas été présente. D'après son comportement, elle pouvait deviner qui était en difficulté. Et elle savait aussi qu'elle était aussi indécise qu'un </w:t>
-      </w:r>
-      <w:r>
-        <w:lastRenderedPageBreak/>
-        <w:t>bâton planté dans la boue, car elle n'avait jamais rien prévu de rechange quand elle devait demander de l'aide aux humains.</w:t>
-      </w:r>
-    </w:p>
-    <w:p>
-      <w:r>
-        <w:t>« La première fois que nous l'avons vue, son désir était si intense que nous avons dû le sentir. Mais avec le temps, il a disparu complètement, alors nous l'avons laissée partir. Si elle ne veut pas d'argent, avec quoi allons-nous la séduire pour qu'elle cultive le riz ? » C'était comme prévu. Son âge n'aidait pas à comprendre la nature humaine. Et si elle restait passive, la magicienne devant elle n'atteindrait jamais la liberté à cause de l'obscurité de son propre esprit.</w:t>
-      </w:r>
-    </w:p>
-    <w:p>
-      <w:r>
-        <w:t xml:space="preserve">« </w:t>
-      </w:r>
-      <w:proofErr w:type="spellStart"/>
-      <w:r>
-        <w:t>Ong</w:t>
-      </w:r>
-      <w:proofErr w:type="spellEnd"/>
-      <w:r>
-        <w:t xml:space="preserve"> </w:t>
-      </w:r>
-      <w:proofErr w:type="spellStart"/>
-      <w:r>
-        <w:t>Walan</w:t>
-      </w:r>
-      <w:proofErr w:type="spellEnd"/>
-      <w:r>
-        <w:t xml:space="preserve">, je vous l'ai dit d'innombrables fois : le cœur humain est insondable. Mais c'est vous qui insistez sur le fait que vous connaissez les humains mieux que quiconque. » La belle et fine femme prononça ces mots d'une voix lente mais coupante comme une lame, une longue lame dont la femme devant elle était la propriétaire. </w:t>
-      </w:r>
-      <w:proofErr w:type="spellStart"/>
-      <w:r>
-        <w:t>Ong</w:t>
-      </w:r>
-      <w:proofErr w:type="spellEnd"/>
-      <w:r>
-        <w:t xml:space="preserve"> </w:t>
-      </w:r>
-      <w:proofErr w:type="spellStart"/>
-      <w:r>
-        <w:t>Walan</w:t>
-      </w:r>
-      <w:proofErr w:type="spellEnd"/>
-      <w:r>
-        <w:t xml:space="preserve"> possédait de nombreuses armes, toutes tournées vers son propre cœur.</w:t>
-      </w:r>
-    </w:p>
-    <w:p>
-      <w:r>
-        <w:t xml:space="preserve">« Nous avons cherché un moyen et n'avons trouvé que l'obscurité. Cette humaine nous hait autant que nous haïssons les humains. De plus, elle ne retournera probablement pas facilement à la Maison Salée. Tout cela se mélange comme une tornade. </w:t>
-      </w:r>
-      <w:proofErr w:type="spellStart"/>
-      <w:r>
-        <w:t>Ong</w:t>
-      </w:r>
-      <w:proofErr w:type="spellEnd"/>
-      <w:r>
-        <w:t xml:space="preserve"> </w:t>
-      </w:r>
-      <w:proofErr w:type="spellStart"/>
-      <w:r>
-        <w:t>Munan</w:t>
-      </w:r>
-      <w:proofErr w:type="spellEnd"/>
-      <w:r>
-        <w:t xml:space="preserve"> s'intéresse aussi à Arun. » Elle n'était pas surprise d'entendre cela, car même sans </w:t>
-      </w:r>
-      <w:proofErr w:type="spellStart"/>
-      <w:r>
-        <w:t>Ong</w:t>
-      </w:r>
-      <w:proofErr w:type="spellEnd"/>
-      <w:r>
-        <w:t xml:space="preserve"> </w:t>
-      </w:r>
-      <w:proofErr w:type="spellStart"/>
-      <w:r>
-        <w:t>Munan</w:t>
-      </w:r>
-      <w:proofErr w:type="spellEnd"/>
-      <w:r>
-        <w:t>, cet humain la haïrait de toute façon. Même si elle contrôlait ses émotions et parlait d'une voix froide, elle était pleine d'impuissance.</w:t>
-      </w:r>
-    </w:p>
-    <w:p>
-      <w:r>
-        <w:t xml:space="preserve">« Eh bien, la leçon pour les arrogants n'a pas beaucoup de résultats. Ma courte vie l'a déjà vu. Bientôt, </w:t>
-      </w:r>
-      <w:proofErr w:type="spellStart"/>
-      <w:r>
-        <w:t>P'Wiang</w:t>
-      </w:r>
-      <w:proofErr w:type="spellEnd"/>
-      <w:r>
-        <w:t xml:space="preserve"> le verra par elle-même. » La mise en garde, d'une voix encore plus froide, avec un regard sévère qui faisait trembler. Si plus de deux cents ans n'avaient pas porté leurs fruits, il était temps que le destin commence à lui donner une leçon de manière cruelle.</w:t>
-      </w:r>
-    </w:p>
-    <w:p>
-      <w:r>
-        <w:t xml:space="preserve">« Mère </w:t>
-      </w:r>
-      <w:proofErr w:type="spellStart"/>
-      <w:r>
-        <w:t>Janchat</w:t>
-      </w:r>
-      <w:proofErr w:type="spellEnd"/>
-      <w:r>
-        <w:t>... » Les yeux émeraude fixèrent la femme en face d'elle avec un regard affligé.</w:t>
-      </w:r>
-    </w:p>
-    <w:p>
-      <w:r>
-        <w:t xml:space="preserve">« Parfois, ce que les humains disent haïr, ils peuvent encore l'aimer. Je regarde les gens à travers mes yeux, mais </w:t>
-      </w:r>
-      <w:proofErr w:type="spellStart"/>
-      <w:r>
-        <w:t>P'Wiang</w:t>
-      </w:r>
-      <w:proofErr w:type="spellEnd"/>
-      <w:r>
-        <w:t xml:space="preserve"> perçoit les désirs. Réfléchissez bien. Vous n'êtes pas stupide. Même si elle refuse de parler, quand la vérité éclatera, Mère le saura. Les humains... quand ils sont avec ce qu'ils désirent, ils ne peuvent empêcher leur cœur de vous le cacher. » Si elle était une disciple de premier ordre, elle saurait que la maîtresse devant elle n'avait jamais donné d'explications claires et faciles à comprendre. La vie humaine, même avec un guide, est dirigée par soi-même. Certaines paroles, même si elles ne sont pas comprises maintenant, le seront peut-être plus tard.</w:t>
-      </w:r>
-    </w:p>
-    <w:p>
-      <w:r>
-        <w:t>« ... »</w:t>
-      </w:r>
-    </w:p>
-    <w:p>
-      <w:r>
-        <w:lastRenderedPageBreak/>
-        <w:t>« Il y a beaucoup de sortes d'humains. Baisse un peu l'arrogance qui t'aveugle. » Une profonde inquiétude pour son disciple se mêlait clairement à sa voix, mais elle ne pouvait pas savoir si cette femme la ressentirait ou non.</w:t>
-      </w:r>
-    </w:p>
-    <w:p>
-      <w:r>
-        <w:t xml:space="preserve">« Mais cette humaine est si arrogante et hautaine, ses paroles sont si fières, elle ne connaît ni le haut ni le bas, elle est aussi sarcastique et moqueuse que Mère </w:t>
-      </w:r>
-      <w:proofErr w:type="spellStart"/>
-      <w:r>
-        <w:t>Janchat</w:t>
-      </w:r>
-      <w:proofErr w:type="spellEnd"/>
-      <w:r>
-        <w:t xml:space="preserve">, sans aucune différence. » Ses lèvres de couleur </w:t>
-      </w:r>
-      <w:proofErr w:type="gramStart"/>
-      <w:r>
-        <w:t>vive</w:t>
-      </w:r>
-      <w:proofErr w:type="gramEnd"/>
-      <w:r>
-        <w:t xml:space="preserve"> se dépêchèrent de dire ces reproches, rapidement, habilement, comme si elle avait voulu les exprimer depuis longtemps, attendant juste le bon moment.</w:t>
-      </w:r>
-    </w:p>
-    <w:p>
-      <w:r>
-        <w:t xml:space="preserve">« Alors c'est parfait. Je prierai pour que l'esprit de </w:t>
-      </w:r>
-      <w:proofErr w:type="spellStart"/>
-      <w:r>
-        <w:t>P'Arun</w:t>
-      </w:r>
-      <w:proofErr w:type="spellEnd"/>
-      <w:r>
-        <w:t xml:space="preserve"> devienne aussi dur, sombre et cruel, sans aucune gentillesse comme moi. </w:t>
-      </w:r>
-      <w:proofErr w:type="spellStart"/>
-      <w:r>
-        <w:t>Ong</w:t>
-      </w:r>
-      <w:proofErr w:type="spellEnd"/>
-      <w:r>
-        <w:t xml:space="preserve"> </w:t>
-      </w:r>
-      <w:proofErr w:type="spellStart"/>
-      <w:r>
-        <w:t>Walan</w:t>
-      </w:r>
-      <w:proofErr w:type="spellEnd"/>
-      <w:r>
-        <w:t xml:space="preserve"> sera alors emprisonnée pour jouer de la musique dans cet endroit pour l'éternité. »</w:t>
-      </w:r>
-    </w:p>
-    <w:p>
-      <w:r>
-        <w:t xml:space="preserve">Cela ne semblait pas être une plaisanterie non plus. Mae Kru </w:t>
-      </w:r>
-      <w:proofErr w:type="spellStart"/>
-      <w:r>
-        <w:t>Bulan</w:t>
-      </w:r>
-      <w:proofErr w:type="spellEnd"/>
-      <w:r>
-        <w:t xml:space="preserve"> continua de fixer les yeux émeraude tout en caressant la tête de sa bien-aimée endormie. En matière de maintien et de pouvoir, cette Mae Kru, bien qu'humaine, n'avait jamais eu peur de quoi que ce soit d'obscur.</w:t>
-      </w:r>
-    </w:p>
-    <w:p>
-      <w:r>
-        <w:t xml:space="preserve">« Mais quoi qu'il en soit, nous avons toujours voulu le bien de Mère </w:t>
-      </w:r>
-      <w:proofErr w:type="spellStart"/>
-      <w:r>
-        <w:t>Janchat</w:t>
-      </w:r>
-      <w:proofErr w:type="spellEnd"/>
-      <w:r>
-        <w:t>. » Elle utilisa une voix grave, mais adoucit la fin. De toute façon, elle devait encore compter sur elle.</w:t>
-      </w:r>
-    </w:p>
-    <w:p>
-      <w:r>
-        <w:t xml:space="preserve">« J'ai probablement la même pensée que </w:t>
-      </w:r>
-      <w:proofErr w:type="spellStart"/>
-      <w:r>
-        <w:t>P'Arun</w:t>
-      </w:r>
-      <w:proofErr w:type="spellEnd"/>
-      <w:r>
-        <w:t xml:space="preserve">, ayant un esprit humain. Vous êtes belle, mais sans un cœur bienveillant, </w:t>
-      </w:r>
-      <w:proofErr w:type="spellStart"/>
-      <w:r>
-        <w:t>Ong</w:t>
-      </w:r>
-      <w:proofErr w:type="spellEnd"/>
-      <w:r>
-        <w:t xml:space="preserve"> </w:t>
-      </w:r>
-      <w:proofErr w:type="spellStart"/>
-      <w:r>
-        <w:t>Walan</w:t>
-      </w:r>
-      <w:proofErr w:type="spellEnd"/>
-      <w:r>
-        <w:t>. Les humains aiment la vie, mais il y a encore certains humains qui acceptent d'être exploités avec un cœur bienveillant. » Les paroles étaient lentes, mais claires et tranchantes dans leur ton et leur signification. Ce qu'elle disait, elle l'avait vécu elle-même, c'est pourquoi elle osait le transmettre.</w:t>
-      </w:r>
-    </w:p>
-    <w:p>
-      <w:r>
-        <w:t xml:space="preserve">« La raison pour laquelle je le sais, c'est que Mère </w:t>
-      </w:r>
-      <w:proofErr w:type="spellStart"/>
-      <w:r>
-        <w:t>Janchat</w:t>
-      </w:r>
-      <w:proofErr w:type="spellEnd"/>
-      <w:r>
-        <w:t xml:space="preserve"> a un cœur bienveillant, tout comme le type d'humains dont Mère a parlé... » </w:t>
-      </w:r>
-      <w:proofErr w:type="spellStart"/>
-      <w:r>
-        <w:t>Ong</w:t>
-      </w:r>
-      <w:proofErr w:type="spellEnd"/>
-      <w:r>
-        <w:t xml:space="preserve"> </w:t>
-      </w:r>
-      <w:proofErr w:type="spellStart"/>
-      <w:r>
-        <w:t>Walan</w:t>
-      </w:r>
-      <w:proofErr w:type="spellEnd"/>
-      <w:r>
-        <w:t>, quoi qu'il arrive, ne pouvait pas voir la roue de son cœur comme un lotus.</w:t>
-      </w:r>
-    </w:p>
-    <w:p>
-      <w:r>
-        <w:t>« Et pour quelle raison au monde penses-tu qu'il n'a pas</w:t>
-      </w:r>
-      <w:proofErr w:type="gramStart"/>
-      <w:r>
-        <w:t>...?</w:t>
-      </w:r>
-      <w:proofErr w:type="gramEnd"/>
-      <w:r>
-        <w:t xml:space="preserve"> » Ses yeux perçants la regardèrent durement, l'air de la tuer, car toute retenue avait depuis longtemps disparu de sa voix.</w:t>
-      </w:r>
-    </w:p>
-    <w:p>
-      <w:r>
-        <w:t>« ... » À ce moment-là, même si elle ne répondait pas verbalement, elle continuait de débattre avec son regard.</w:t>
-      </w:r>
-    </w:p>
-    <w:p>
-      <w:r>
-        <w:t>« Vous avez simplement peur et n'osez pas demander de l'aide aux humains, car vous pensez que vous êtes supérieure. » Comme si elle enfonçait le même couteau jusqu'à la garde. Peu importe ce qu'elle pensait, elle ne pouvait finalement pas le nier.</w:t>
-      </w:r>
-    </w:p>
-    <w:p>
-      <w:r>
-        <w:t>« Nous... »</w:t>
-      </w:r>
-    </w:p>
-    <w:p>
-      <w:r>
-        <w:t>« Comment vous comportez-vous envers nous, qui vous avons rendu service ? Comportez-vous simplement envers lui de la même manière. Parfois... il pourrait ne rien vouloir de Mère en retour. »</w:t>
-      </w:r>
-    </w:p>
-    <w:p>
-      <w:r>
-        <w:lastRenderedPageBreak/>
-        <w:t>En regardant simplement les yeux de la magicienne devant elle, elle le sut sans avoir besoin de clairvoyance surnaturelle. Elle avait honte de son propre cœur si elle devait dépendre de quelqu'un de moins puissant. Et c'était ce qu'elle méritait.</w:t>
-      </w:r>
-    </w:p>
-    <w:p>
-      <w:r>
-        <w:t>« Mais si... »</w:t>
-      </w:r>
-    </w:p>
-    <w:p>
-      <w:r>
-        <w:t>« Mère va-t-elle partir tranquillement, ou dois-je couper cinquante sacs de riz, afin qu'elle ait moins de force pour parler ? Si vous désirez tant la souffrance, alors ayez faim à votre guise. » Les paroles étaient lourdes, mordantes, comme une riposte immédiate mais empreinte de ressentiment.</w:t>
-      </w:r>
-    </w:p>
-    <w:p>
-      <w:r>
-        <w:t xml:space="preserve">« Un jour, ma chérie de Mae Kru </w:t>
-      </w:r>
-      <w:proofErr w:type="spellStart"/>
-      <w:r>
-        <w:t>Bulan</w:t>
-      </w:r>
-      <w:proofErr w:type="spellEnd"/>
-      <w:r>
-        <w:t xml:space="preserve">. » On percevait le ressentiment dans sa voix. Les deux bras </w:t>
-      </w:r>
-      <w:proofErr w:type="spellStart"/>
-      <w:r>
-        <w:t>d'Ong</w:t>
-      </w:r>
-      <w:proofErr w:type="spellEnd"/>
-      <w:r>
-        <w:t xml:space="preserve"> </w:t>
-      </w:r>
-      <w:proofErr w:type="spellStart"/>
-      <w:r>
-        <w:t>Walan</w:t>
-      </w:r>
-      <w:proofErr w:type="spellEnd"/>
-      <w:r>
-        <w:t xml:space="preserve"> se croisèrent sur sa poitrine, et elle regarda la lieutenante avec une pointe d'envie. Même si elle ne la détestait pas, elle la trouvait trop choyée.</w:t>
-      </w:r>
-    </w:p>
-    <w:p>
-      <w:r>
-        <w:t xml:space="preserve">« Ce sera probablement la même nuit où </w:t>
-      </w:r>
-      <w:proofErr w:type="spellStart"/>
-      <w:r>
-        <w:t>P'Wiang</w:t>
-      </w:r>
-      <w:proofErr w:type="spellEnd"/>
-      <w:r>
-        <w:t xml:space="preserve"> et moi devrons nous livrer une bataille sanglante. »</w:t>
-      </w:r>
-    </w:p>
-    <w:p>
-      <w:r>
-        <w:t>Son regard autoritaire et moqueur ne faiblissait pas.</w:t>
-      </w:r>
-    </w:p>
-    <w:p>
-      <w:r>
-        <w:t>« Obsession. »</w:t>
-      </w:r>
-    </w:p>
-    <w:p>
-      <w:r>
-        <w:t xml:space="preserve">En voyant le côté possessif de Mère </w:t>
-      </w:r>
-      <w:proofErr w:type="spellStart"/>
-      <w:r>
-        <w:t>Janchat</w:t>
-      </w:r>
-      <w:proofErr w:type="spellEnd"/>
-      <w:r>
-        <w:t xml:space="preserve"> envers sa bien-aimée, elle ressentit encore plus de trouble face à l'obsession humaine.</w:t>
-      </w:r>
-    </w:p>
-    <w:p>
-      <w:r>
-        <w:t>« Parce qu'elle est aimée et non détestée par les gens. » Même si elle disparaissait, elle était sûre qu'elle avait entendu ces mots.</w:t>
-      </w:r>
-    </w:p>
-    <w:p>
-      <w:r>
-        <w:t>« Mmm... » Le son rauque dans la gorge de celle qui venait de se réveiller d'un rêve. La grande silhouette cligna lentement des yeux, essayant de se souvenir de la dernière image avant de s'endormir.</w:t>
-      </w:r>
-    </w:p>
-    <w:p>
-      <w:r>
-        <w:t>« Papa a fini de manger. Aujourd'hui, je vais au temple. J'ai quelque chose à demander à la nonne. »</w:t>
-      </w:r>
-    </w:p>
-    <w:p>
-      <w:r>
-        <w:t>Sa main continua de caresser doucement la tête de sa bien-aimée, voyant qu'elle reprenait conscience.</w:t>
-      </w:r>
-    </w:p>
-    <w:p>
-      <w:r>
-        <w:t xml:space="preserve">« </w:t>
-      </w:r>
-      <w:proofErr w:type="spellStart"/>
-      <w:r>
-        <w:t>Hmm</w:t>
-      </w:r>
-      <w:proofErr w:type="spellEnd"/>
-      <w:r>
-        <w:t>, vas-y, vas-y. Papa y va aussi. Je ne sais pas quand je me suis endormi. »</w:t>
-      </w:r>
-    </w:p>
-    <w:p>
-      <w:r>
-        <w:t xml:space="preserve">La lieutenante </w:t>
-      </w:r>
-      <w:proofErr w:type="spellStart"/>
-      <w:r>
-        <w:t>Phim</w:t>
-      </w:r>
-      <w:proofErr w:type="spellEnd"/>
-      <w:r>
-        <w:t>, qui venait de se réveiller, n'était pas encore tout à fait consciente. Quand elle entendit que sa bien-aimée allait quelque part, elle se dépêcha de dire qu'elle la suivrait. Elle se gratta la nuque, ne comprenant toujours pas comment elle s'était endormie.</w:t>
-      </w:r>
-    </w:p>
-    <w:p>
-      <w:r>
-        <w:t>« Tu ne travailles pas ? »</w:t>
-      </w:r>
-    </w:p>
-    <w:p>
-      <w:r>
-        <w:t>La voix douce demanda à sa bien-aimée.</w:t>
-      </w:r>
-    </w:p>
-    <w:p>
-      <w:r>
-        <w:lastRenderedPageBreak/>
-        <w:t>« Euh... Mae a dit qu'elle allait où déjà ? Le travail attendra. » Quoi qu'il arrive, il restait toujours une personne polie et constante. Même si elle était souvent rancunière ou en désaccord, papa n'avait jamais agi de manière sarcastique pour s'éloigner d'elle. Au pire, il lui tournait le dos ou détournait le visage, attendant qu'elle lui dise de doux mots pour se calmer facilement, sans que son cœur ne soit blessé.</w:t>
-      </w:r>
-    </w:p>
-    <w:p>
-      <w:r>
-        <w:t>Mais malgré cela, elle ne pouvait pas accepter ce que son père lui donnait de bon cœur. Car si elle était trop avide, si elle tombait de la vertu, et sombrait dans la mer de la souffrance humaine et de l'obscurité, de nombreux disciples risqueraient de souffrir. Et elle n'avait que son père, comme un trésor inestimable qu'elle ne pouvait ni abandonner ni sacrifier pour qui que ce soit.</w:t>
-      </w:r>
-    </w:p>
-    <w:p>
-      <w:r>
-        <w:t xml:space="preserve">« Je la crois... » Complètement différent du regard qu'elle avait eu plus tôt en parlant à cette disciple. Sa main douce caressa la joue de sa bien-aimée, puis son pouce la caressa légèrement. Le grand sourire de la lieutenante </w:t>
-      </w:r>
-      <w:proofErr w:type="spellStart"/>
-      <w:r>
-        <w:t>Phim</w:t>
-      </w:r>
-      <w:proofErr w:type="spellEnd"/>
-      <w:r>
-        <w:t xml:space="preserve"> lui apportait de la joie chaque fois qu'elle le voyait.</w:t>
-      </w:r>
-    </w:p>
-    <w:p/>
-    <w:p/>
-    <w:p/>
-    <w:p/>
-    <w:p/>
-    <w:p/>
-    <w:p/>
-    <w:p/>
-    <w:p/>
-    <w:p/>
-    <w:p/>
-    <w:p/>
-    <w:p/>
-    <w:p/>
-    <w:p/>
+        <w:t>La jeune femme grande et élancée a détourné le regard vers sa maison avant de s'éloigner sans se soucier de savoir si quelqu'un la suivrait. Et la personne dans l'embarras serait Aran, car de toute façon, elle devrait retourner voir cette femme qui l'avait blessée.</w:t>
+      </w:r>
+    </w:p>
+    <w:p>
+      <w:r>
+        <w:t>La maison Sali…</w:t>
+      </w:r>
+    </w:p>
+    <w:p>
+      <w:r>
+        <w:t xml:space="preserve">« Ce n'est pas parce qu'ils ne peuvent pas parler, mais parce qu'ils ont peur de toi, </w:t>
+      </w:r>
+      <w:proofErr w:type="spellStart"/>
+      <w:r>
+        <w:t>Maewiang</w:t>
+      </w:r>
+      <w:proofErr w:type="spellEnd"/>
+      <w:r>
+        <w:t xml:space="preserve">… » J'ai dit ces mots avant que la princesse </w:t>
+      </w:r>
+      <w:proofErr w:type="spellStart"/>
+      <w:r>
+        <w:t>Waran</w:t>
+      </w:r>
+      <w:proofErr w:type="spellEnd"/>
+      <w:r>
+        <w:t xml:space="preserve"> ne pose son premier pied sur les marches.</w:t>
+      </w:r>
+    </w:p>
+    <w:p>
+      <w:r>
+        <w:t>« Tu devrais faire de même. » Ses beaux yeux émeraude se sont retournés pour fixer l'humain qui se tenait devant elle.</w:t>
+      </w:r>
+    </w:p>
+    <w:p>
+      <w:r>
+        <w:t>« Sois heureuse avec ton pouvoir. Je ne sais pas pourquoi je dois être ici. Je n'ai rien fait de mal. Et même si je le raconte à quelqu'un, on me prendra pour une folle. Si je parviens à m'enfuir, la première chose que je ferai, c'est d'oublier tout ce qui s'est passé ici. »</w:t>
+      </w:r>
+    </w:p>
+    <w:p>
+      <w:r>
+        <w:t>« Il semblerait que tu aies déjà appris qu'il y a des gens avec qui il ne faut pas parler. »</w:t>
+      </w:r>
+    </w:p>
+    <w:p>
+      <w:r>
+        <w:t xml:space="preserve">« Princesse </w:t>
+      </w:r>
+      <w:proofErr w:type="spellStart"/>
+      <w:r>
+        <w:t>Waran</w:t>
+      </w:r>
+      <w:proofErr w:type="spellEnd"/>
+      <w:r>
+        <w:t>, peu importe ce que tu es, je n'ai jamais eu peur de toi. Je te déteste juste… toi qui utilises ton pouvoir pour faire du mal aux autres. C'est pourquoi je veux… partir d'ici au plus vite. »</w:t>
+      </w:r>
+    </w:p>
+    <w:p>
+      <w:r>
+        <w:t>« … »</w:t>
+      </w:r>
+    </w:p>
+    <w:p>
+      <w:r>
+        <w:t>« Laisse-moi, simple humaine, partir. Être ici… c'est comme être en enfer en permanence. »</w:t>
+      </w:r>
+    </w:p>
+    <w:p>
+      <w:r>
+        <w:t>« Quand le ciel se lèvera, je te renverrai. »</w:t>
+      </w:r>
+    </w:p>
+    <w:p>
+      <w:r>
+        <w:t>« Si c'est le cas, en attendant, je ne vais pas monter là-bas… De toute façon, je ne peux pas m'enfuir. » Ses beaux yeux la fixaient toujours avec mécontentement, comme si l'on continuait à la contredire.</w:t>
+      </w:r>
+    </w:p>
+    <w:p>
+      <w:r>
+        <w:t>« Je veux juste rester loin de toi, que puis-je y faire ? Puisque je ne peux pas mentir, je ne veux même pas te voir. » Et tout cela était des mots qui provenaient de ses vrais sentiments.</w:t>
+      </w:r>
+    </w:p>
+    <w:p>
+      <w:r>
+        <w:t xml:space="preserve">« S'il s'agit de ça… » Sans rien dire de plus, la princesse </w:t>
+      </w:r>
+      <w:proofErr w:type="spellStart"/>
+      <w:r>
+        <w:t>Waran</w:t>
+      </w:r>
+      <w:proofErr w:type="spellEnd"/>
+      <w:r>
+        <w:t xml:space="preserve"> a ouvert sa paume pour révéler un lingot d'or brillant dessus. Ses lèvres se sont levées dans un sourire de victoire, et ses yeux rusés étaient invitants.</w:t>
+      </w:r>
+    </w:p>
+    <w:p>
+      <w:r>
+        <w:t xml:space="preserve">« Si tu en as assez pour en distribuer, </w:t>
+      </w:r>
+      <w:proofErr w:type="spellStart"/>
+      <w:r>
+        <w:t>garde-les</w:t>
+      </w:r>
+      <w:proofErr w:type="spellEnd"/>
+      <w:r>
+        <w:t xml:space="preserve"> pour acheter ton propre bonheur. Je vais me promener ici en attendant que le jour se lève. » La grande silhouette n'a même pas baissé les yeux sur le lingot d'or dans sa main et a reculé, puis s'est éloignée. Autour d'elle, il n'y avait qu'un jardin de taro et de patates sèches appartenant aux villageois.</w:t>
+      </w:r>
+    </w:p>
     <w:p/>
     <w:p/>
     <w:p>
@@ -27730,7 +27213,7 @@
     <w:p>
       <w:r>
         <w:pict w14:anchorId="038566AA">
-          <v:rect id="_x0000_i1070" style="width:0;height:1.5pt" o:hralign="center" o:hrstd="t" o:hrnoshade="t" o:hr="t" fillcolor="#1b1c1d" stroked="f"/>
+          <v:rect id="_x0000_i1039" style="width:0;height:1.5pt" o:hralign="center" o:hrstd="t" o:hrnoshade="t" o:hr="t" fillcolor="#1b1c1d" stroked="f"/>
         </w:pict>
       </w:r>
     </w:p>
@@ -28161,7 +27644,7 @@
     <w:p>
       <w:r>
         <w:pict w14:anchorId="2FC03AB6">
-          <v:rect id="_x0000_i1071" style="width:0;height:1.5pt" o:hralign="center" o:hrstd="t" o:hrnoshade="t" o:hr="t" fillcolor="#1b1c1d" stroked="f"/>
+          <v:rect id="_x0000_i1040" style="width:0;height:1.5pt" o:hralign="center" o:hrstd="t" o:hrnoshade="t" o:hr="t" fillcolor="#1b1c1d" stroked="f"/>
         </w:pict>
       </w:r>
     </w:p>
@@ -28390,7 +27873,7 @@
     <w:p>
       <w:r>
         <w:pict w14:anchorId="7C991F5F">
-          <v:rect id="_x0000_i1072" style="width:0;height:1.5pt" o:hralign="center" o:hrstd="t" o:hrnoshade="t" o:hr="t" fillcolor="#1b1c1d" stroked="f"/>
+          <v:rect id="_x0000_i1041" style="width:0;height:1.5pt" o:hralign="center" o:hrstd="t" o:hrnoshade="t" o:hr="t" fillcolor="#1b1c1d" stroked="f"/>
         </w:pict>
       </w:r>
     </w:p>
@@ -28467,7 +27950,7 @@
     <w:p>
       <w:r>
         <w:pict w14:anchorId="195575C0">
-          <v:rect id="_x0000_i1073" style="width:0;height:1.5pt" o:hralign="center" o:hrstd="t" o:hrnoshade="t" o:hr="t" fillcolor="#1b1c1d" stroked="f"/>
+          <v:rect id="_x0000_i1042" style="width:0;height:1.5pt" o:hralign="center" o:hrstd="t" o:hrnoshade="t" o:hr="t" fillcolor="#1b1c1d" stroked="f"/>
         </w:pict>
       </w:r>
     </w:p>
@@ -29046,7 +28529,7 @@
     <w:p>
       <w:r>
         <w:pict w14:anchorId="3C9E761F">
-          <v:rect id="_x0000_i1099" style="width:0;height:1.5pt" o:hralign="center" o:hrstd="t" o:hrnoshade="t" o:hr="t" fillcolor="#1b1c1d" stroked="f"/>
+          <v:rect id="_x0000_i1043" style="width:0;height:1.5pt" o:hralign="center" o:hrstd="t" o:hrnoshade="t" o:hr="t" fillcolor="#1b1c1d" stroked="f"/>
         </w:pict>
       </w:r>
     </w:p>
@@ -29635,7 +29118,7 @@
     <w:p>
       <w:r>
         <w:pict w14:anchorId="2626595B">
-          <v:rect id="_x0000_i1100" style="width:0;height:1.5pt" o:hralign="center" o:hrstd="t" o:hrnoshade="t" o:hr="t" fillcolor="#1b1c1d" stroked="f"/>
+          <v:rect id="_x0000_i1044" style="width:0;height:1.5pt" o:hralign="center" o:hrstd="t" o:hrnoshade="t" o:hr="t" fillcolor="#1b1c1d" stroked="f"/>
         </w:pict>
       </w:r>
     </w:p>
@@ -32670,25 +32153,7 @@
           <w:szCs w:val="40"/>
         </w:rPr>
         <w:lastRenderedPageBreak/>
-        <w:t xml:space="preserve">Chapitre </w:t>
-      </w:r>
-      <w:r>
-        <w:rPr>
-          <w:b/>
-          <w:bCs/>
-          <w:sz w:val="40"/>
-          <w:szCs w:val="40"/>
-        </w:rPr>
-        <w:t>3</w:t>
-      </w:r>
-      <w:r>
-        <w:rPr>
-          <w:b/>
-          <w:bCs/>
-          <w:sz w:val="40"/>
-          <w:szCs w:val="40"/>
-        </w:rPr>
-        <w:t>2 : Les semis</w:t>
+        <w:t>Chapitre 32 : Les semis</w:t>
       </w:r>
     </w:p>
     <w:p>
@@ -34233,14 +33698,14 @@
     <w:p>
       <w:r>
         <w:pict w14:anchorId="6CC231A6">
-          <v:rect id="_x0000_i1194" style="width:0;height:1.5pt" o:hralign="center" o:hrstd="t" o:hrnoshade="t" o:hr="t" fillcolor="#1b1c1d" stroked="f"/>
+          <v:rect id="_x0000_i1045" style="width:0;height:1.5pt" o:hralign="center" o:hrstd="t" o:hrnoshade="t" o:hr="t" fillcolor="#1b1c1d" stroked="f"/>
         </w:pict>
       </w:r>
     </w:p>
     <w:p>
       <w:r>
         <w:pict w14:anchorId="70F7A304">
-          <v:rect id="_x0000_i1195" style="width:0;height:1.5pt" o:hralign="center" o:hrstd="t" o:hrnoshade="t" o:hr="t" fillcolor="#1b1c1d" stroked="f"/>
+          <v:rect id="_x0000_i1046" style="width:0;height:1.5pt" o:hralign="center" o:hrstd="t" o:hrnoshade="t" o:hr="t" fillcolor="#1b1c1d" stroked="f"/>
         </w:pict>
       </w:r>
     </w:p>
@@ -37540,7 +37005,7 @@
     <w:p>
       <w:r>
         <w:pict w14:anchorId="047DE5E2">
-          <v:rect id="_x0000_i1246" style="width:0;height:1.5pt" o:hralign="center" o:hrstd="t" o:hrnoshade="t" o:hr="t" fillcolor="#1b1c1d" stroked="f"/>
+          <v:rect id="_x0000_i1047" style="width:0;height:1.5pt" o:hralign="center" o:hrstd="t" o:hrnoshade="t" o:hr="t" fillcolor="#1b1c1d" stroked="f"/>
         </w:pict>
       </w:r>
     </w:p>
@@ -38786,7 +38251,7 @@
     <w:p>
       <w:r>
         <w:pict w14:anchorId="720CEAC7">
-          <v:rect id="_x0000_i1317" style="width:0;height:1.5pt" o:hralign="center" o:hrstd="t" o:hrnoshade="t" o:hr="t" fillcolor="#1b1c1d" stroked="f"/>
+          <v:rect id="_x0000_i1048" style="width:0;height:1.5pt" o:hralign="center" o:hrstd="t" o:hrnoshade="t" o:hr="t" fillcolor="#1b1c1d" stroked="f"/>
         </w:pict>
       </w:r>
     </w:p>
@@ -39069,7 +38534,7 @@
     <w:p>
       <w:r>
         <w:pict w14:anchorId="7497DBD6">
-          <v:rect id="_x0000_i1318" style="width:0;height:1.5pt" o:hralign="center" o:hrstd="t" o:hrnoshade="t" o:hr="t" fillcolor="#1b1c1d" stroked="f"/>
+          <v:rect id="_x0000_i1049" style="width:0;height:1.5pt" o:hralign="center" o:hrstd="t" o:hrnoshade="t" o:hr="t" fillcolor="#1b1c1d" stroked="f"/>
         </w:pict>
       </w:r>
     </w:p>
@@ -39431,7 +38896,7 @@
     <w:p>
       <w:r>
         <w:pict w14:anchorId="00D99137">
-          <v:rect id="_x0000_i1319" style="width:0;height:1.5pt" o:hralign="center" o:hrstd="t" o:hrnoshade="t" o:hr="t" fillcolor="#1b1c1d" stroked="f"/>
+          <v:rect id="_x0000_i1050" style="width:0;height:1.5pt" o:hralign="center" o:hrstd="t" o:hrnoshade="t" o:hr="t" fillcolor="#1b1c1d" stroked="f"/>
         </w:pict>
       </w:r>
     </w:p>
@@ -39598,7 +39063,7 @@
     <w:p>
       <w:r>
         <w:pict w14:anchorId="35A490D2">
-          <v:rect id="_x0000_i1320" style="width:0;height:1.5pt" o:hralign="center" o:hrstd="t" o:hrnoshade="t" o:hr="t" fillcolor="#1b1c1d" stroked="f"/>
+          <v:rect id="_x0000_i1051" style="width:0;height:1.5pt" o:hralign="center" o:hrstd="t" o:hrnoshade="t" o:hr="t" fillcolor="#1b1c1d" stroked="f"/>
         </w:pict>
       </w:r>
     </w:p>
@@ -39817,7 +39282,7 @@
     <w:p>
       <w:r>
         <w:pict w14:anchorId="055497B8">
-          <v:rect id="_x0000_i1321" style="width:0;height:1.5pt" o:hralign="center" o:hrstd="t" o:hrnoshade="t" o:hr="t" fillcolor="#1b1c1d" stroked="f"/>
+          <v:rect id="_x0000_i1052" style="width:0;height:1.5pt" o:hralign="center" o:hrstd="t" o:hrnoshade="t" o:hr="t" fillcolor="#1b1c1d" stroked="f"/>
         </w:pict>
       </w:r>
     </w:p>
@@ -40642,63 +40107,27 @@
           <w:szCs w:val="40"/>
         </w:rPr>
         <w:lastRenderedPageBreak/>
-        <w:t xml:space="preserve">Chapitre </w:t>
-      </w:r>
-      <w:r>
+        <w:t>Chapitre 38 : Spécial - Toutes Choses</w:t>
+      </w:r>
+    </w:p>
+    <w:p>
+      <w:pPr>
         <w:rPr>
           <w:b/>
           <w:bCs/>
           <w:sz w:val="40"/>
           <w:szCs w:val="40"/>
         </w:rPr>
-        <w:t xml:space="preserve">38 : </w:t>
-      </w:r>
-      <w:r>
+      </w:pPr>
+    </w:p>
+    <w:p>
+      <w:pPr>
         <w:rPr>
           <w:b/>
           <w:bCs/>
           <w:sz w:val="40"/>
           <w:szCs w:val="40"/>
         </w:rPr>
-        <w:t xml:space="preserve">Spécial </w:t>
-      </w:r>
-      <w:r>
-        <w:rPr>
-          <w:b/>
-          <w:bCs/>
-          <w:sz w:val="40"/>
-          <w:szCs w:val="40"/>
-        </w:rPr>
-        <w:t xml:space="preserve">- </w:t>
-      </w:r>
-      <w:r>
-        <w:rPr>
-          <w:b/>
-          <w:bCs/>
-          <w:sz w:val="40"/>
-          <w:szCs w:val="40"/>
-        </w:rPr>
-        <w:t>Toutes Choses</w:t>
-      </w:r>
-    </w:p>
-    <w:p>
-      <w:pPr>
-        <w:rPr>
-          <w:b/>
-          <w:bCs/>
-          <w:sz w:val="40"/>
-          <w:szCs w:val="40"/>
-        </w:rPr>
-      </w:pPr>
-    </w:p>
-    <w:p>
-      <w:pPr>
-        <w:rPr>
-          <w:b/>
-          <w:bCs/>
-          <w:sz w:val="40"/>
-          <w:szCs w:val="40"/>
-        </w:rPr>
       </w:pPr>
     </w:p>
     <w:p>
@@ -41679,7 +41108,7 @@
     <w:p>
       <w:r>
         <w:pict w14:anchorId="2CDBA370">
-          <v:rect id="_x0000_i1386" style="width:0;height:1.5pt" o:hralign="center" o:hrstd="t" o:hrnoshade="t" o:hr="t" fillcolor="#1b1c1d" stroked="f"/>
+          <v:rect id="_x0000_i1053" style="width:0;height:1.5pt" o:hralign="center" o:hrstd="t" o:hrnoshade="t" o:hr="t" fillcolor="#1b1c1d" stroked="f"/>
         </w:pict>
       </w:r>
     </w:p>
@@ -42676,7 +42105,7 @@
     <w:p>
       <w:r>
         <w:pict w14:anchorId="49727D94">
-          <v:rect id="_x0000_i1401" style="width:0;height:1.5pt" o:hralign="center" o:hrstd="t" o:hrnoshade="t" o:hr="t" fillcolor="#1b1c1d" stroked="f"/>
+          <v:rect id="_x0000_i1054" style="width:0;height:1.5pt" o:hralign="center" o:hrstd="t" o:hrnoshade="t" o:hr="t" fillcolor="#1b1c1d" stroked="f"/>
         </w:pict>
       </w:r>
     </w:p>
@@ -42989,7 +42418,7 @@
     <w:p>
       <w:r>
         <w:pict w14:anchorId="48487360">
-          <v:rect id="_x0000_i1402" style="width:0;height:1.5pt" o:hralign="center" o:hrstd="t" o:hrnoshade="t" o:hr="t" fillcolor="#1b1c1d" stroked="f"/>
+          <v:rect id="_x0000_i1055" style="width:0;height:1.5pt" o:hralign="center" o:hrstd="t" o:hrnoshade="t" o:hr="t" fillcolor="#1b1c1d" stroked="f"/>
         </w:pict>
       </w:r>
     </w:p>
@@ -43433,7 +42862,7 @@
     <w:p>
       <w:r>
         <w:pict w14:anchorId="474B1DBA">
-          <v:rect id="_x0000_i1411" style="width:0;height:1.5pt" o:hralign="center" o:hrstd="t" o:hrnoshade="t" o:hr="t" fillcolor="#1b1c1d" stroked="f"/>
+          <v:rect id="_x0000_i1056" style="width:0;height:1.5pt" o:hralign="center" o:hrstd="t" o:hrnoshade="t" o:hr="t" fillcolor="#1b1c1d" stroked="f"/>
         </w:pict>
       </w:r>
     </w:p>
@@ -43952,7 +43381,7 @@
     <w:p>
       <w:r>
         <w:pict w14:anchorId="16E35C71">
-          <v:rect id="_x0000_i1419" style="width:0;height:1.5pt" o:hralign="center" o:hrstd="t" o:hrnoshade="t" o:hr="t" fillcolor="#1b1c1d" stroked="f"/>
+          <v:rect id="_x0000_i1057" style="width:0;height:1.5pt" o:hralign="center" o:hrstd="t" o:hrnoshade="t" o:hr="t" fillcolor="#1b1c1d" stroked="f"/>
         </w:pict>
       </w:r>
     </w:p>

</xml_diff>